<commit_message>
Comitting on 4th may
</commit_message>
<xml_diff>
--- a/TERRAFORM-DOCKER-AND-KUBERNETES.docx
+++ b/TERRAFORM-DOCKER-AND-KUBERNETES.docx
@@ -62,33 +62,16 @@
     </w:p>
     <w:p>
       <w:pPr>
-        <w:pStyle w:val="Title"/>
-        <w:jc w:val="center"/>
-        <w:rPr>
-          <w:b/>
-          <w:bCs/>
-          <w:sz w:val="32"/>
-          <w:szCs w:val="32"/>
-          <w:u w:val="single"/>
-          <w:lang w:val="en-US"/>
-        </w:rPr>
-      </w:pPr>
-      <w:r>
-        <w:rPr>
-          <w:b/>
-          <w:bCs/>
-          <w:sz w:val="32"/>
-          <w:szCs w:val="32"/>
-          <w:u w:val="single"/>
-          <w:lang w:val="en-US"/>
-        </w:rPr>
-        <w:t>DAY-1</w:t>
-      </w:r>
+        <w:rPr>
+          <w:lang w:val="en-US"/>
+        </w:rPr>
+      </w:pPr>
     </w:p>
     <w:p>
       <w:pPr>
         <w:pStyle w:val="Heading1"/>
         <w:rPr>
+          <w:rFonts w:asciiTheme="minorHAnsi" w:hAnsiTheme="minorHAnsi" w:cstheme="minorHAnsi"/>
           <w:b/>
           <w:bCs/>
           <w:color w:val="auto"/>
@@ -100,6 +83,7 @@
       </w:pPr>
       <w:r>
         <w:rPr>
+          <w:rFonts w:asciiTheme="minorHAnsi" w:hAnsiTheme="minorHAnsi" w:cstheme="minorHAnsi"/>
           <w:b/>
           <w:bCs/>
           <w:color w:val="auto"/>
@@ -147,6 +131,7 @@
       <w:pPr>
         <w:pStyle w:val="Heading1"/>
         <w:rPr>
+          <w:rFonts w:asciiTheme="minorHAnsi" w:hAnsiTheme="minorHAnsi" w:cstheme="minorHAnsi"/>
           <w:b/>
           <w:bCs/>
           <w:color w:val="auto"/>
@@ -158,6 +143,7 @@
       </w:pPr>
       <w:r>
         <w:rPr>
+          <w:rFonts w:asciiTheme="minorHAnsi" w:hAnsiTheme="minorHAnsi" w:cstheme="minorHAnsi"/>
           <w:b/>
           <w:bCs/>
           <w:color w:val="auto"/>
@@ -494,6 +480,7 @@
       <w:pPr>
         <w:pStyle w:val="Heading1"/>
         <w:rPr>
+          <w:rFonts w:asciiTheme="minorHAnsi" w:hAnsiTheme="minorHAnsi" w:cstheme="minorHAnsi"/>
           <w:b/>
           <w:bCs/>
           <w:color w:val="auto"/>
@@ -505,6 +492,7 @@
       </w:pPr>
       <w:r>
         <w:rPr>
+          <w:rFonts w:asciiTheme="minorHAnsi" w:hAnsiTheme="minorHAnsi" w:cstheme="minorHAnsi"/>
           <w:b/>
           <w:bCs/>
           <w:color w:val="auto"/>
@@ -943,6 +931,7 @@
       <w:pPr>
         <w:pStyle w:val="Heading1"/>
         <w:rPr>
+          <w:rFonts w:asciiTheme="minorHAnsi" w:hAnsiTheme="minorHAnsi" w:cstheme="minorHAnsi"/>
           <w:b/>
           <w:bCs/>
           <w:color w:val="auto"/>
@@ -954,6 +943,7 @@
       </w:pPr>
       <w:r>
         <w:rPr>
+          <w:rFonts w:asciiTheme="minorHAnsi" w:hAnsiTheme="minorHAnsi" w:cstheme="minorHAnsi"/>
           <w:b/>
           <w:bCs/>
           <w:color w:val="auto"/>
@@ -968,28 +958,12 @@
     </w:p>
     <w:p>
       <w:pPr>
-        <w:pStyle w:val="Title"/>
-        <w:jc w:val="center"/>
-        <w:rPr>
-          <w:b/>
-          <w:bCs/>
-          <w:sz w:val="32"/>
-          <w:szCs w:val="32"/>
-          <w:u w:val="single"/>
-          <w:lang w:val="en-US"/>
-        </w:rPr>
-      </w:pPr>
-      <w:r>
-        <w:rPr>
-          <w:b/>
-          <w:bCs/>
-          <w:sz w:val="32"/>
-          <w:szCs w:val="32"/>
-          <w:u w:val="single"/>
-          <w:lang w:val="en-US"/>
-        </w:rPr>
-        <w:t>DAY-2</w:t>
-      </w:r>
+        <w:pStyle w:val="ListParagraph"/>
+        <w:ind w:left="1080"/>
+        <w:rPr>
+          <w:lang w:val="en-US"/>
+        </w:rPr>
+      </w:pPr>
     </w:p>
     <w:p>
       <w:pPr>
@@ -1639,8 +1613,18 @@
     </w:p>
     <w:p>
       <w:pPr>
+        <w:pStyle w:val="ListParagraph"/>
+        <w:ind w:left="1080"/>
+        <w:rPr>
+          <w:lang w:val="en-US"/>
+        </w:rPr>
+      </w:pPr>
+    </w:p>
+    <w:p>
+      <w:pPr>
         <w:pStyle w:val="Heading1"/>
         <w:rPr>
+          <w:rFonts w:asciiTheme="minorHAnsi" w:hAnsiTheme="minorHAnsi" w:cstheme="minorHAnsi"/>
           <w:b/>
           <w:bCs/>
           <w:color w:val="auto"/>
@@ -1648,50 +1632,17 @@
           <w:lang w:val="en-US"/>
         </w:rPr>
       </w:pPr>
-    </w:p>
-    <w:p>
-      <w:pPr>
-        <w:pStyle w:val="Heading1"/>
-        <w:rPr>
+      <w:r>
+        <w:rPr>
+          <w:rFonts w:asciiTheme="minorHAnsi" w:hAnsiTheme="minorHAnsi" w:cstheme="minorHAnsi"/>
           <w:b/>
           <w:bCs/>
           <w:color w:val="auto"/>
           <w:u w:val="single"/>
           <w:lang w:val="en-US"/>
         </w:rPr>
-      </w:pPr>
-      <w:r>
-        <w:rPr>
-          <w:b/>
-          <w:bCs/>
-          <w:color w:val="auto"/>
-          <w:u w:val="single"/>
-          <w:lang w:val="en-US"/>
-        </w:rPr>
+        <w:lastRenderedPageBreak/>
         <w:t>Variables</w:t>
-      </w:r>
-    </w:p>
-    <w:p>
-      <w:pPr>
-        <w:pStyle w:val="Title"/>
-        <w:jc w:val="center"/>
-        <w:rPr>
-          <w:b/>
-          <w:bCs/>
-          <w:sz w:val="32"/>
-          <w:szCs w:val="32"/>
-          <w:u w:val="single"/>
-        </w:rPr>
-      </w:pPr>
-      <w:r>
-        <w:rPr>
-          <w:b/>
-          <w:bCs/>
-          <w:sz w:val="32"/>
-          <w:szCs w:val="32"/>
-          <w:u w:val="single"/>
-        </w:rPr>
-        <w:t>DAY-3</w:t>
       </w:r>
     </w:p>
     <w:p>
@@ -2225,21 +2176,7 @@
         <w:rPr>
           <w:lang w:val="en-US"/>
         </w:rPr>
-        <w:t xml:space="preserve"> . (</w:t>
-      </w:r>
-      <w:proofErr w:type="gramStart"/>
-      <w:r>
-        <w:rPr>
-          <w:lang w:val="en-US"/>
-        </w:rPr>
-        <w:t>count.index</w:t>
-      </w:r>
-      <w:proofErr w:type="gramEnd"/>
-      <w:r>
-        <w:rPr>
-          <w:lang w:val="en-US"/>
-        </w:rPr>
-        <w:t>)</w:t>
+        <w:t xml:space="preserve"> . (count.index)</w:t>
       </w:r>
     </w:p>
     <w:p>
@@ -2258,62 +2195,58 @@
           <w:u w:val="single"/>
           <w:lang w:val="en-US"/>
         </w:rPr>
+        <w:t>Conditions: -</w:t>
+      </w:r>
+      <w:r>
+        <w:rPr>
+          <w:b/>
+          <w:bCs/>
+          <w:u w:val="single"/>
+          <w:lang w:val="en-US"/>
+        </w:rPr>
+        <w:t xml:space="preserve"> </w:t>
+      </w:r>
+    </w:p>
+    <w:p>
+      <w:pPr>
+        <w:rPr>
+          <w:lang w:val="en-US"/>
+        </w:rPr>
+      </w:pPr>
+      <w:r>
+        <w:rPr>
+          <w:lang w:val="en-US"/>
+        </w:rPr>
+        <w:t>condition ? true-value : false-value</w:t>
+      </w:r>
+    </w:p>
+    <w:p>
+      <w:pPr>
+        <w:pStyle w:val="Heading1"/>
+        <w:rPr>
+          <w:rFonts w:asciiTheme="minorHAnsi" w:hAnsiTheme="minorHAnsi" w:cstheme="minorHAnsi"/>
+          <w:b/>
+          <w:bCs/>
+          <w:color w:val="auto"/>
+          <w:sz w:val="28"/>
+          <w:szCs w:val="28"/>
+          <w:u w:val="single"/>
+          <w:lang w:val="en-US"/>
+        </w:rPr>
+      </w:pPr>
+      <w:r>
+        <w:rPr>
+          <w:rFonts w:asciiTheme="minorHAnsi" w:hAnsiTheme="minorHAnsi" w:cstheme="minorHAnsi"/>
+          <w:b/>
+          <w:bCs/>
+          <w:color w:val="auto"/>
+          <w:sz w:val="28"/>
+          <w:szCs w:val="28"/>
+          <w:u w:val="single"/>
+          <w:lang w:val="en-US"/>
+        </w:rPr>
         <w:lastRenderedPageBreak/>
-        <w:t>Conditions: -</w:t>
-      </w:r>
-      <w:r>
-        <w:rPr>
-          <w:b/>
-          <w:bCs/>
-          <w:u w:val="single"/>
-          <w:lang w:val="en-US"/>
-        </w:rPr>
-        <w:t xml:space="preserve"> </w:t>
-      </w:r>
-    </w:p>
-    <w:p>
-      <w:pPr>
-        <w:rPr>
-          <w:lang w:val="en-US"/>
-        </w:rPr>
-      </w:pPr>
-      <w:r>
-        <w:rPr>
-          <w:lang w:val="en-US"/>
-        </w:rPr>
-        <w:t>condition ? true-value : false-value</w:t>
-      </w:r>
-    </w:p>
-    <w:p>
-      <w:pPr>
-        <w:rPr>
-          <w:lang w:val="en-US"/>
-        </w:rPr>
-      </w:pPr>
-    </w:p>
-    <w:p>
-      <w:pPr>
-        <w:rPr>
-          <w:lang w:val="en-US"/>
-        </w:rPr>
-      </w:pPr>
-      <w:r>
-        <w:rPr>
-          <w:b/>
-          <w:bCs/>
-          <w:u w:val="single"/>
-          <w:lang w:val="en-US"/>
-        </w:rPr>
-        <w:t>Functions: -</w:t>
-      </w:r>
-      <w:r>
-        <w:rPr>
-          <w:b/>
-          <w:bCs/>
-          <w:u w:val="single"/>
-          <w:lang w:val="en-US"/>
-        </w:rPr>
-        <w:t xml:space="preserve">  </w:t>
+        <w:t>Functions</w:t>
       </w:r>
     </w:p>
     <w:p>
@@ -2329,21 +2262,7 @@
             <w:rStyle w:val="Hyperlink"/>
             <w:lang w:val="en-US"/>
           </w:rPr>
-          <w:t>https://developer.hashicorp.com/terraform/language/f</w:t>
-        </w:r>
-        <w:r>
-          <w:rPr>
-            <w:rStyle w:val="Hyperlink"/>
-            <w:lang w:val="en-US"/>
-          </w:rPr>
-          <w:t>u</w:t>
-        </w:r>
-        <w:r>
-          <w:rPr>
-            <w:rStyle w:val="Hyperlink"/>
-            <w:lang w:val="en-US"/>
-          </w:rPr>
-          <w:t>nctions</w:t>
+          <w:t>https://developer.hashicorp.com/terraform/language/functions</w:t>
         </w:r>
       </w:hyperlink>
     </w:p>
@@ -2382,6 +2301,76 @@
     <w:p>
       <w:pPr>
         <w:rPr>
+          <w:lang w:val="en-US"/>
+        </w:rPr>
+      </w:pPr>
+      <w:r>
+        <w:rPr>
+          <w:b/>
+          <w:bCs/>
+          <w:lang w:val="en-US"/>
+        </w:rPr>
+        <w:t>ssh-keygen -t rsa -f name</w:t>
+      </w:r>
+      <w:r>
+        <w:rPr>
+          <w:b/>
+          <w:bCs/>
+          <w:lang w:val="en-US"/>
+        </w:rPr>
+        <w:t xml:space="preserve">: </w:t>
+      </w:r>
+      <w:r>
+        <w:rPr>
+          <w:lang w:val="en-US"/>
+        </w:rPr>
+        <w:t>used to create rsa keygen</w:t>
+      </w:r>
+    </w:p>
+    <w:p>
+      <w:pPr>
+        <w:rPr>
+          <w:lang w:val="en-US"/>
+        </w:rPr>
+      </w:pPr>
+      <w:r>
+        <w:rPr>
+          <w:b/>
+          <w:bCs/>
+          <w:lang w:val="en-US"/>
+        </w:rPr>
+        <w:t>M</w:t>
+      </w:r>
+      <w:r>
+        <w:rPr>
+          <w:b/>
+          <w:bCs/>
+          <w:lang w:val="en-US"/>
+        </w:rPr>
+        <w:t>erge: -</w:t>
+      </w:r>
+      <w:r>
+        <w:rPr>
+          <w:lang w:val="en-US"/>
+        </w:rPr>
+        <w:t xml:space="preserve"> it is used to change the particular tag from variables. Used as </w:t>
+      </w:r>
+      <w:r>
+        <w:rPr>
+          <w:lang w:val="en-US"/>
+        </w:rPr>
+        <w:t>merge (</w:t>
+      </w:r>
+      <w:r>
+        <w:rPr>
+          <w:lang w:val="en-US"/>
+        </w:rPr>
+        <w:t>var.tags, {Name = “a”}}</w:t>
+      </w:r>
+    </w:p>
+    <w:p>
+      <w:pPr>
+        <w:rPr>
           <w:b/>
           <w:bCs/>
           <w:u w:val="single"/>
@@ -2392,29 +2381,501 @@
         <w:rPr>
           <w:b/>
           <w:bCs/>
-          <w:lang w:val="en-US"/>
-        </w:rPr>
-        <w:t>ssh-keygen -t rsa -f name</w:t>
-      </w:r>
-      <w:r>
-        <w:rPr>
-          <w:b/>
-          <w:bCs/>
-          <w:lang w:val="en-US"/>
-        </w:rPr>
-        <w:t xml:space="preserve">: </w:t>
-      </w:r>
-      <w:r>
-        <w:rPr>
-          <w:lang w:val="en-US"/>
-        </w:rPr>
-        <w:t>used to create rsa keygen</w:t>
-      </w:r>
-    </w:p>
-    <w:p>
-      <w:pPr>
-        <w:pStyle w:val="ListParagraph"/>
-        <w:ind w:left="1080"/>
+          <w:u w:val="single"/>
+          <w:lang w:val="en-US"/>
+        </w:rPr>
+        <w:t>Loops: -</w:t>
+      </w:r>
+    </w:p>
+    <w:p>
+      <w:pPr>
+        <w:rPr>
+          <w:lang w:val="en-US"/>
+        </w:rPr>
+      </w:pPr>
+      <w:r>
+        <w:rPr>
+          <w:lang w:val="en-US"/>
+        </w:rPr>
+        <w:t>There are two types of loops they are</w:t>
+      </w:r>
+    </w:p>
+    <w:p>
+      <w:pPr>
+        <w:pStyle w:val="ListParagraph"/>
+        <w:numPr>
+          <w:ilvl w:val="0"/>
+          <w:numId w:val="15"/>
+        </w:numPr>
+        <w:rPr>
+          <w:lang w:val="en-US"/>
+        </w:rPr>
+      </w:pPr>
+      <w:r>
+        <w:rPr>
+          <w:b/>
+          <w:bCs/>
+          <w:lang w:val="en-US"/>
+        </w:rPr>
+        <w:t>Count based loop: -</w:t>
+      </w:r>
+      <w:r>
+        <w:rPr>
+          <w:lang w:val="en-US"/>
+        </w:rPr>
+        <w:t xml:space="preserve"> It is mostly works with list</w:t>
+      </w:r>
+    </w:p>
+    <w:p>
+      <w:pPr>
+        <w:pStyle w:val="ListParagraph"/>
+        <w:numPr>
+          <w:ilvl w:val="0"/>
+          <w:numId w:val="15"/>
+        </w:numPr>
+        <w:rPr>
+          <w:lang w:val="en-US"/>
+        </w:rPr>
+      </w:pPr>
+      <w:r>
+        <w:rPr>
+          <w:b/>
+          <w:bCs/>
+          <w:lang w:val="en-US"/>
+        </w:rPr>
+        <w:t>For each loop: -</w:t>
+      </w:r>
+      <w:r>
+        <w:rPr>
+          <w:lang w:val="en-US"/>
+        </w:rPr>
+        <w:t xml:space="preserve"> It is mostly used with maps</w:t>
+      </w:r>
+    </w:p>
+    <w:p>
+      <w:pPr>
+        <w:rPr>
+          <w:lang w:val="en-US"/>
+        </w:rPr>
+      </w:pPr>
+      <w:r>
+        <w:rPr>
+          <w:b/>
+          <w:bCs/>
+          <w:lang w:val="en-US"/>
+        </w:rPr>
+        <w:t>Variables: -</w:t>
+      </w:r>
+      <w:r>
+        <w:rPr>
+          <w:lang w:val="en-US"/>
+        </w:rPr>
+        <w:t xml:space="preserve"> we can use variables in 3 types</w:t>
+      </w:r>
+    </w:p>
+    <w:p>
+      <w:pPr>
+        <w:pStyle w:val="ListParagraph"/>
+        <w:numPr>
+          <w:ilvl w:val="0"/>
+          <w:numId w:val="16"/>
+        </w:numPr>
+        <w:rPr>
+          <w:lang w:val="en-US"/>
+        </w:rPr>
+      </w:pPr>
+      <w:r>
+        <w:rPr>
+          <w:lang w:val="en-US"/>
+        </w:rPr>
+        <w:t>Default values through variables.tf</w:t>
+      </w:r>
+    </w:p>
+    <w:p>
+      <w:pPr>
+        <w:pStyle w:val="ListParagraph"/>
+        <w:numPr>
+          <w:ilvl w:val="0"/>
+          <w:numId w:val="16"/>
+        </w:numPr>
+        <w:rPr>
+          <w:lang w:val="en-US"/>
+        </w:rPr>
+      </w:pPr>
+      <w:r>
+        <w:rPr>
+          <w:lang w:val="en-US"/>
+        </w:rPr>
+        <w:t>Values through terraform.vars</w:t>
+      </w:r>
+    </w:p>
+    <w:p>
+      <w:pPr>
+        <w:pStyle w:val="ListParagraph"/>
+        <w:numPr>
+          <w:ilvl w:val="0"/>
+          <w:numId w:val="16"/>
+        </w:numPr>
+        <w:rPr>
+          <w:lang w:val="en-US"/>
+        </w:rPr>
+      </w:pPr>
+      <w:r>
+        <w:rPr>
+          <w:lang w:val="en-US"/>
+        </w:rPr>
+        <w:t>Through command line</w:t>
+      </w:r>
+    </w:p>
+    <w:p>
+      <w:pPr>
+        <w:ind w:left="360"/>
+        <w:rPr>
+          <w:lang w:val="en-US"/>
+        </w:rPr>
+      </w:pPr>
+      <w:r>
+        <w:rPr>
+          <w:lang w:val="en-US"/>
+        </w:rPr>
+        <w:t>We can always override existing default values in variables.tf</w:t>
+      </w:r>
+    </w:p>
+    <w:p>
+      <w:pPr>
+        <w:pStyle w:val="ListParagraph"/>
+        <w:numPr>
+          <w:ilvl w:val="0"/>
+          <w:numId w:val="17"/>
+        </w:numPr>
+        <w:rPr>
+          <w:lang w:val="en-US"/>
+        </w:rPr>
+      </w:pPr>
+      <w:r>
+        <w:rPr>
+          <w:lang w:val="en-US"/>
+        </w:rPr>
+        <w:t xml:space="preserve">If there </w:t>
+      </w:r>
+      <w:r>
+        <w:rPr>
+          <w:lang w:val="en-US"/>
+        </w:rPr>
+        <w:t>are</w:t>
+      </w:r>
+      <w:r>
+        <w:rPr>
+          <w:lang w:val="en-US"/>
+        </w:rPr>
+        <w:t xml:space="preserve"> no variables in .tf and .vars files it will ask for variables through command line</w:t>
+      </w:r>
+    </w:p>
+    <w:p>
+      <w:pPr>
+        <w:pStyle w:val="ListParagraph"/>
+        <w:numPr>
+          <w:ilvl w:val="0"/>
+          <w:numId w:val="17"/>
+        </w:numPr>
+        <w:rPr>
+          <w:lang w:val="en-US"/>
+        </w:rPr>
+      </w:pPr>
+      <w:r>
+        <w:rPr>
+          <w:lang w:val="en-US"/>
+        </w:rPr>
+        <w:t xml:space="preserve">If there </w:t>
+      </w:r>
+      <w:r>
+        <w:rPr>
+          <w:lang w:val="en-US"/>
+        </w:rPr>
+        <w:t>are</w:t>
+      </w:r>
+      <w:r>
+        <w:rPr>
+          <w:lang w:val="en-US"/>
+        </w:rPr>
+        <w:t xml:space="preserve"> variables in both .tf and .vars files then it will take from .vars file</w:t>
+      </w:r>
+    </w:p>
+    <w:p>
+      <w:pPr>
+        <w:pStyle w:val="ListParagraph"/>
+        <w:numPr>
+          <w:ilvl w:val="0"/>
+          <w:numId w:val="17"/>
+        </w:numPr>
+        <w:rPr>
+          <w:lang w:val="en-US"/>
+        </w:rPr>
+      </w:pPr>
+      <w:r>
+        <w:rPr>
+          <w:lang w:val="en-US"/>
+        </w:rPr>
+        <w:t xml:space="preserve">If there is variable in any of the </w:t>
+      </w:r>
+      <w:r>
+        <w:rPr>
+          <w:lang w:val="en-US"/>
+        </w:rPr>
+        <w:t>files,</w:t>
+      </w:r>
+      <w:r>
+        <w:rPr>
+          <w:lang w:val="en-US"/>
+        </w:rPr>
+        <w:t xml:space="preserve"> then terraform will take from that particular file</w:t>
+      </w:r>
+    </w:p>
+    <w:p>
+      <w:pPr>
+        <w:pStyle w:val="Heading1"/>
+        <w:rPr>
+          <w:rFonts w:asciiTheme="minorHAnsi" w:hAnsiTheme="minorHAnsi" w:cstheme="minorHAnsi"/>
+          <w:b/>
+          <w:bCs/>
+          <w:color w:val="auto"/>
+          <w:sz w:val="28"/>
+          <w:szCs w:val="28"/>
+          <w:u w:val="single"/>
+          <w:lang w:val="en-US"/>
+        </w:rPr>
+      </w:pPr>
+      <w:r>
+        <w:rPr>
+          <w:rFonts w:asciiTheme="minorHAnsi" w:hAnsiTheme="minorHAnsi" w:cstheme="minorHAnsi"/>
+          <w:b/>
+          <w:bCs/>
+          <w:color w:val="auto"/>
+          <w:sz w:val="28"/>
+          <w:szCs w:val="28"/>
+          <w:u w:val="single"/>
+          <w:lang w:val="en-US"/>
+        </w:rPr>
+        <w:t>State and Remote State files</w:t>
+      </w:r>
+    </w:p>
+    <w:p>
+      <w:pPr>
+        <w:rPr>
+          <w:lang w:val="en-US"/>
+        </w:rPr>
+      </w:pPr>
+      <w:r>
+        <w:rPr>
+          <w:lang w:val="en-US"/>
+        </w:rPr>
+        <w:t xml:space="preserve">If we keep the state file in local, there is a chance of creating duplicate infra </w:t>
+      </w:r>
+    </w:p>
+    <w:p>
+      <w:pPr>
+        <w:pStyle w:val="ListParagraph"/>
+        <w:numPr>
+          <w:ilvl w:val="0"/>
+          <w:numId w:val="18"/>
+        </w:numPr>
+        <w:rPr>
+          <w:lang w:val="en-US"/>
+        </w:rPr>
+      </w:pPr>
+      <w:r>
+        <w:rPr>
+          <w:lang w:val="en-US"/>
+        </w:rPr>
+        <w:t>In a collaboration env, to avoid duplicate infra and errors we will use remote state</w:t>
+      </w:r>
+    </w:p>
+    <w:p>
+      <w:pPr>
+        <w:pStyle w:val="ListParagraph"/>
+        <w:numPr>
+          <w:ilvl w:val="0"/>
+          <w:numId w:val="18"/>
+        </w:numPr>
+        <w:pBdr>
+          <w:bottom w:val="dotted" w:sz="24" w:space="1" w:color="auto"/>
+        </w:pBdr>
+        <w:rPr>
+          <w:lang w:val="en-US"/>
+        </w:rPr>
+      </w:pPr>
+      <w:r>
+        <w:rPr>
+          <w:lang w:val="en-US"/>
+        </w:rPr>
+        <w:t>Keeping state file in local may be deleted or changed, restoring it manually is difficult</w:t>
+      </w:r>
+    </w:p>
+    <w:p>
+      <w:pPr>
+        <w:pBdr>
+          <w:bottom w:val="dotted" w:sz="24" w:space="1" w:color="auto"/>
+        </w:pBdr>
+        <w:ind w:left="360"/>
+        <w:rPr>
+          <w:lang w:val="en-US"/>
+        </w:rPr>
+      </w:pPr>
+    </w:p>
+    <w:p>
+      <w:pPr>
+        <w:rPr>
+          <w:b/>
+          <w:bCs/>
+          <w:lang w:val="en-US"/>
+        </w:rPr>
+      </w:pPr>
+      <w:r>
+        <w:rPr>
+          <w:b/>
+          <w:bCs/>
+          <w:lang w:val="en-US"/>
+        </w:rPr>
+        <w:t xml:space="preserve">Terraform responsibility is to match the declared configuration of files with state file. Terraform keeps the actual configuration in state file. if the state file is in local it will be difficult to collaboration env and there may be a chance of duplicate and errors, so that is the reason we’ll keep the state file in remote location ex: s3 bucket and lock it with DynamoDB so that no duplicates and no errors and also no two persons cannot create infra at a time </w:t>
+      </w:r>
+    </w:p>
+    <w:p>
+      <w:pPr>
+        <w:pBdr>
+          <w:bottom w:val="dotted" w:sz="24" w:space="1" w:color="auto"/>
+        </w:pBdr>
+        <w:rPr>
+          <w:lang w:val="en-US"/>
+        </w:rPr>
+      </w:pPr>
+    </w:p>
+    <w:p>
+      <w:pPr>
+        <w:rPr>
+          <w:lang w:val="en-US"/>
+        </w:rPr>
+      </w:pPr>
+      <w:r>
+        <w:rPr>
+          <w:b/>
+          <w:bCs/>
+          <w:lang w:val="en-US"/>
+        </w:rPr>
+        <w:t xml:space="preserve">Outputs: - </w:t>
+      </w:r>
+      <w:r>
+        <w:rPr>
+          <w:lang w:val="en-US"/>
+        </w:rPr>
+        <w:t>Outputs are useful to print the output values of resources</w:t>
+      </w:r>
+    </w:p>
+    <w:p>
+      <w:pPr>
+        <w:rPr>
+          <w:lang w:val="en-US"/>
+        </w:rPr>
+      </w:pPr>
+      <w:r>
+        <w:rPr>
+          <w:b/>
+          <w:bCs/>
+          <w:lang w:val="en-US"/>
+        </w:rPr>
+        <w:t>Locals: -</w:t>
+      </w:r>
+      <w:r>
+        <w:rPr>
+          <w:b/>
+          <w:bCs/>
+          <w:lang w:val="en-US"/>
+        </w:rPr>
+        <w:t xml:space="preserve"> </w:t>
+      </w:r>
+      <w:r>
+        <w:rPr>
+          <w:lang w:val="en-US"/>
+        </w:rPr>
+        <w:t xml:space="preserve">Locals can run some functions or expressions and it stores the values  </w:t>
+      </w:r>
+    </w:p>
+    <w:p>
+      <w:pPr>
+        <w:rPr>
+          <w:b/>
+          <w:bCs/>
+          <w:lang w:val="en-US"/>
+        </w:rPr>
+      </w:pPr>
+      <w:r>
+        <w:rPr>
+          <w:b/>
+          <w:bCs/>
+          <w:lang w:val="en-US"/>
+        </w:rPr>
+        <w:t xml:space="preserve">Difference between locals and variables </w:t>
+      </w:r>
+    </w:p>
+    <w:p>
+      <w:pPr>
+        <w:rPr>
+          <w:lang w:val="en-US"/>
+        </w:rPr>
+      </w:pPr>
+      <w:r>
+        <w:rPr>
+          <w:lang w:val="en-US"/>
+        </w:rPr>
+        <w:t>In variables file we can declare the variable and values so as in the local file but locals have some capability of running the functions or expressions and storing the values inside the variable whereas variables can only store the values but it will not run the functions and expressions</w:t>
+      </w:r>
+    </w:p>
+    <w:p>
+      <w:pPr>
+        <w:rPr>
+          <w:lang w:val="en-US"/>
+        </w:rPr>
+      </w:pPr>
+      <w:r>
+        <w:rPr>
+          <w:b/>
+          <w:bCs/>
+          <w:lang w:val="en-US"/>
+        </w:rPr>
+        <w:lastRenderedPageBreak/>
+        <w:t xml:space="preserve">Data sources: - </w:t>
+      </w:r>
+      <w:r>
+        <w:rPr>
+          <w:lang w:val="en-US"/>
+        </w:rPr>
+        <w:t>If</w:t>
+      </w:r>
+      <w:r>
+        <w:rPr>
+          <w:b/>
+          <w:bCs/>
+          <w:lang w:val="en-US"/>
+        </w:rPr>
+        <w:t xml:space="preserve"> </w:t>
+      </w:r>
+      <w:r>
+        <w:rPr>
+          <w:lang w:val="en-US"/>
+        </w:rPr>
+        <w:t>we want some information from cloud providers, we can query the providers and fetch the data</w:t>
+      </w:r>
+    </w:p>
+    <w:p>
+      <w:pPr>
+        <w:rPr>
+          <w:b/>
+          <w:bCs/>
+          <w:lang w:val="en-US"/>
+        </w:rPr>
+      </w:pPr>
+    </w:p>
+    <w:p>
+      <w:pPr>
         <w:rPr>
           <w:lang w:val="en-US"/>
         </w:rPr>
@@ -2686,6 +3147,119 @@
     </w:lvl>
   </w:abstractNum>
   <w:abstractNum w:abstractNumId="3" w15:restartNumberingAfterBreak="0">
+    <w:nsid w:val="2E0E1DD6"/>
+    <w:multiLevelType w:val="hybridMultilevel"/>
+    <w:tmpl w:val="82A4671C"/>
+    <w:lvl w:ilvl="0" w:tplc="40090001">
+      <w:start w:val="1"/>
+      <w:numFmt w:val="bullet"/>
+      <w:lvlText w:val=""/>
+      <w:lvlJc w:val="left"/>
+      <w:pPr>
+        <w:ind w:left="1080" w:hanging="360"/>
+      </w:pPr>
+      <w:rPr>
+        <w:rFonts w:ascii="Symbol" w:hAnsi="Symbol" w:hint="default"/>
+      </w:rPr>
+    </w:lvl>
+    <w:lvl w:ilvl="1" w:tplc="40090003" w:tentative="1">
+      <w:start w:val="1"/>
+      <w:numFmt w:val="bullet"/>
+      <w:lvlText w:val="o"/>
+      <w:lvlJc w:val="left"/>
+      <w:pPr>
+        <w:ind w:left="1800" w:hanging="360"/>
+      </w:pPr>
+      <w:rPr>
+        <w:rFonts w:ascii="Courier New" w:hAnsi="Courier New" w:cs="Courier New" w:hint="default"/>
+      </w:rPr>
+    </w:lvl>
+    <w:lvl w:ilvl="2" w:tplc="40090005" w:tentative="1">
+      <w:start w:val="1"/>
+      <w:numFmt w:val="bullet"/>
+      <w:lvlText w:val=""/>
+      <w:lvlJc w:val="left"/>
+      <w:pPr>
+        <w:ind w:left="2520" w:hanging="360"/>
+      </w:pPr>
+      <w:rPr>
+        <w:rFonts w:ascii="Wingdings" w:hAnsi="Wingdings" w:hint="default"/>
+      </w:rPr>
+    </w:lvl>
+    <w:lvl w:ilvl="3" w:tplc="40090001" w:tentative="1">
+      <w:start w:val="1"/>
+      <w:numFmt w:val="bullet"/>
+      <w:lvlText w:val=""/>
+      <w:lvlJc w:val="left"/>
+      <w:pPr>
+        <w:ind w:left="3240" w:hanging="360"/>
+      </w:pPr>
+      <w:rPr>
+        <w:rFonts w:ascii="Symbol" w:hAnsi="Symbol" w:hint="default"/>
+      </w:rPr>
+    </w:lvl>
+    <w:lvl w:ilvl="4" w:tplc="40090003" w:tentative="1">
+      <w:start w:val="1"/>
+      <w:numFmt w:val="bullet"/>
+      <w:lvlText w:val="o"/>
+      <w:lvlJc w:val="left"/>
+      <w:pPr>
+        <w:ind w:left="3960" w:hanging="360"/>
+      </w:pPr>
+      <w:rPr>
+        <w:rFonts w:ascii="Courier New" w:hAnsi="Courier New" w:cs="Courier New" w:hint="default"/>
+      </w:rPr>
+    </w:lvl>
+    <w:lvl w:ilvl="5" w:tplc="40090005" w:tentative="1">
+      <w:start w:val="1"/>
+      <w:numFmt w:val="bullet"/>
+      <w:lvlText w:val=""/>
+      <w:lvlJc w:val="left"/>
+      <w:pPr>
+        <w:ind w:left="4680" w:hanging="360"/>
+      </w:pPr>
+      <w:rPr>
+        <w:rFonts w:ascii="Wingdings" w:hAnsi="Wingdings" w:hint="default"/>
+      </w:rPr>
+    </w:lvl>
+    <w:lvl w:ilvl="6" w:tplc="40090001" w:tentative="1">
+      <w:start w:val="1"/>
+      <w:numFmt w:val="bullet"/>
+      <w:lvlText w:val=""/>
+      <w:lvlJc w:val="left"/>
+      <w:pPr>
+        <w:ind w:left="5400" w:hanging="360"/>
+      </w:pPr>
+      <w:rPr>
+        <w:rFonts w:ascii="Symbol" w:hAnsi="Symbol" w:hint="default"/>
+      </w:rPr>
+    </w:lvl>
+    <w:lvl w:ilvl="7" w:tplc="40090003" w:tentative="1">
+      <w:start w:val="1"/>
+      <w:numFmt w:val="bullet"/>
+      <w:lvlText w:val="o"/>
+      <w:lvlJc w:val="left"/>
+      <w:pPr>
+        <w:ind w:left="6120" w:hanging="360"/>
+      </w:pPr>
+      <w:rPr>
+        <w:rFonts w:ascii="Courier New" w:hAnsi="Courier New" w:cs="Courier New" w:hint="default"/>
+      </w:rPr>
+    </w:lvl>
+    <w:lvl w:ilvl="8" w:tplc="40090005" w:tentative="1">
+      <w:start w:val="1"/>
+      <w:numFmt w:val="bullet"/>
+      <w:lvlText w:val=""/>
+      <w:lvlJc w:val="left"/>
+      <w:pPr>
+        <w:ind w:left="6840" w:hanging="360"/>
+      </w:pPr>
+      <w:rPr>
+        <w:rFonts w:ascii="Wingdings" w:hAnsi="Wingdings" w:hint="default"/>
+      </w:rPr>
+    </w:lvl>
+  </w:abstractNum>
+  <w:abstractNum w:abstractNumId="4" w15:restartNumberingAfterBreak="0">
     <w:nsid w:val="35CB5B3F"/>
     <w:multiLevelType w:val="hybridMultilevel"/>
     <w:tmpl w:val="BFC4691C"/>
@@ -2798,7 +3372,7 @@
       </w:rPr>
     </w:lvl>
   </w:abstractNum>
-  <w:abstractNum w:abstractNumId="4" w15:restartNumberingAfterBreak="0">
+  <w:abstractNum w:abstractNumId="5" w15:restartNumberingAfterBreak="0">
     <w:nsid w:val="38C400AA"/>
     <w:multiLevelType w:val="hybridMultilevel"/>
     <w:tmpl w:val="3692D386"/>
@@ -2911,7 +3485,96 @@
       </w:rPr>
     </w:lvl>
   </w:abstractNum>
-  <w:abstractNum w:abstractNumId="5" w15:restartNumberingAfterBreak="0">
+  <w:abstractNum w:abstractNumId="6" w15:restartNumberingAfterBreak="0">
+    <w:nsid w:val="394E3772"/>
+    <w:multiLevelType w:val="hybridMultilevel"/>
+    <w:tmpl w:val="D7C66BE0"/>
+    <w:lvl w:ilvl="0" w:tplc="4009000F">
+      <w:start w:val="1"/>
+      <w:numFmt w:val="decimal"/>
+      <w:lvlText w:val="%1."/>
+      <w:lvlJc w:val="left"/>
+      <w:pPr>
+        <w:ind w:left="720" w:hanging="360"/>
+      </w:pPr>
+      <w:rPr>
+        <w:rFonts w:hint="default"/>
+      </w:rPr>
+    </w:lvl>
+    <w:lvl w:ilvl="1" w:tplc="40090019" w:tentative="1">
+      <w:start w:val="1"/>
+      <w:numFmt w:val="lowerLetter"/>
+      <w:lvlText w:val="%2."/>
+      <w:lvlJc w:val="left"/>
+      <w:pPr>
+        <w:ind w:left="1440" w:hanging="360"/>
+      </w:pPr>
+    </w:lvl>
+    <w:lvl w:ilvl="2" w:tplc="4009001B" w:tentative="1">
+      <w:start w:val="1"/>
+      <w:numFmt w:val="lowerRoman"/>
+      <w:lvlText w:val="%3."/>
+      <w:lvlJc w:val="right"/>
+      <w:pPr>
+        <w:ind w:left="2160" w:hanging="180"/>
+      </w:pPr>
+    </w:lvl>
+    <w:lvl w:ilvl="3" w:tplc="4009000F" w:tentative="1">
+      <w:start w:val="1"/>
+      <w:numFmt w:val="decimal"/>
+      <w:lvlText w:val="%4."/>
+      <w:lvlJc w:val="left"/>
+      <w:pPr>
+        <w:ind w:left="2880" w:hanging="360"/>
+      </w:pPr>
+    </w:lvl>
+    <w:lvl w:ilvl="4" w:tplc="40090019" w:tentative="1">
+      <w:start w:val="1"/>
+      <w:numFmt w:val="lowerLetter"/>
+      <w:lvlText w:val="%5."/>
+      <w:lvlJc w:val="left"/>
+      <w:pPr>
+        <w:ind w:left="3600" w:hanging="360"/>
+      </w:pPr>
+    </w:lvl>
+    <w:lvl w:ilvl="5" w:tplc="4009001B" w:tentative="1">
+      <w:start w:val="1"/>
+      <w:numFmt w:val="lowerRoman"/>
+      <w:lvlText w:val="%6."/>
+      <w:lvlJc w:val="right"/>
+      <w:pPr>
+        <w:ind w:left="4320" w:hanging="180"/>
+      </w:pPr>
+    </w:lvl>
+    <w:lvl w:ilvl="6" w:tplc="4009000F" w:tentative="1">
+      <w:start w:val="1"/>
+      <w:numFmt w:val="decimal"/>
+      <w:lvlText w:val="%7."/>
+      <w:lvlJc w:val="left"/>
+      <w:pPr>
+        <w:ind w:left="5040" w:hanging="360"/>
+      </w:pPr>
+    </w:lvl>
+    <w:lvl w:ilvl="7" w:tplc="40090019" w:tentative="1">
+      <w:start w:val="1"/>
+      <w:numFmt w:val="lowerLetter"/>
+      <w:lvlText w:val="%8."/>
+      <w:lvlJc w:val="left"/>
+      <w:pPr>
+        <w:ind w:left="5760" w:hanging="360"/>
+      </w:pPr>
+    </w:lvl>
+    <w:lvl w:ilvl="8" w:tplc="4009001B" w:tentative="1">
+      <w:start w:val="1"/>
+      <w:numFmt w:val="lowerRoman"/>
+      <w:lvlText w:val="%9."/>
+      <w:lvlJc w:val="right"/>
+      <w:pPr>
+        <w:ind w:left="6480" w:hanging="180"/>
+      </w:pPr>
+    </w:lvl>
+  </w:abstractNum>
+  <w:abstractNum w:abstractNumId="7" w15:restartNumberingAfterBreak="0">
     <w:nsid w:val="3A337401"/>
     <w:multiLevelType w:val="hybridMultilevel"/>
     <w:tmpl w:val="9EFA5984"/>
@@ -3024,7 +3687,7 @@
       </w:rPr>
     </w:lvl>
   </w:abstractNum>
-  <w:abstractNum w:abstractNumId="6" w15:restartNumberingAfterBreak="0">
+  <w:abstractNum w:abstractNumId="8" w15:restartNumberingAfterBreak="0">
     <w:nsid w:val="46074F7A"/>
     <w:multiLevelType w:val="hybridMultilevel"/>
     <w:tmpl w:val="A918ABF0"/>
@@ -3113,7 +3776,7 @@
       </w:pPr>
     </w:lvl>
   </w:abstractNum>
-  <w:abstractNum w:abstractNumId="7" w15:restartNumberingAfterBreak="0">
+  <w:abstractNum w:abstractNumId="9" w15:restartNumberingAfterBreak="0">
     <w:nsid w:val="4BF66B0B"/>
     <w:multiLevelType w:val="hybridMultilevel"/>
     <w:tmpl w:val="8B76BD34"/>
@@ -3226,7 +3889,7 @@
       </w:rPr>
     </w:lvl>
   </w:abstractNum>
-  <w:abstractNum w:abstractNumId="8" w15:restartNumberingAfterBreak="0">
+  <w:abstractNum w:abstractNumId="10" w15:restartNumberingAfterBreak="0">
     <w:nsid w:val="4CE95461"/>
     <w:multiLevelType w:val="hybridMultilevel"/>
     <w:tmpl w:val="A6B280F8"/>
@@ -3315,7 +3978,7 @@
       </w:pPr>
     </w:lvl>
   </w:abstractNum>
-  <w:abstractNum w:abstractNumId="9" w15:restartNumberingAfterBreak="0">
+  <w:abstractNum w:abstractNumId="11" w15:restartNumberingAfterBreak="0">
     <w:nsid w:val="4CFE7905"/>
     <w:multiLevelType w:val="hybridMultilevel"/>
     <w:tmpl w:val="1FE4E678"/>
@@ -3428,7 +4091,96 @@
       </w:rPr>
     </w:lvl>
   </w:abstractNum>
-  <w:abstractNum w:abstractNumId="10" w15:restartNumberingAfterBreak="0">
+  <w:abstractNum w:abstractNumId="12" w15:restartNumberingAfterBreak="0">
+    <w:nsid w:val="54F04EA5"/>
+    <w:multiLevelType w:val="hybridMultilevel"/>
+    <w:tmpl w:val="1CE27856"/>
+    <w:lvl w:ilvl="0" w:tplc="4009000F">
+      <w:start w:val="1"/>
+      <w:numFmt w:val="decimal"/>
+      <w:lvlText w:val="%1."/>
+      <w:lvlJc w:val="left"/>
+      <w:pPr>
+        <w:ind w:left="720" w:hanging="360"/>
+      </w:pPr>
+      <w:rPr>
+        <w:rFonts w:hint="default"/>
+      </w:rPr>
+    </w:lvl>
+    <w:lvl w:ilvl="1" w:tplc="40090019" w:tentative="1">
+      <w:start w:val="1"/>
+      <w:numFmt w:val="lowerLetter"/>
+      <w:lvlText w:val="%2."/>
+      <w:lvlJc w:val="left"/>
+      <w:pPr>
+        <w:ind w:left="1440" w:hanging="360"/>
+      </w:pPr>
+    </w:lvl>
+    <w:lvl w:ilvl="2" w:tplc="4009001B" w:tentative="1">
+      <w:start w:val="1"/>
+      <w:numFmt w:val="lowerRoman"/>
+      <w:lvlText w:val="%3."/>
+      <w:lvlJc w:val="right"/>
+      <w:pPr>
+        <w:ind w:left="2160" w:hanging="180"/>
+      </w:pPr>
+    </w:lvl>
+    <w:lvl w:ilvl="3" w:tplc="4009000F" w:tentative="1">
+      <w:start w:val="1"/>
+      <w:numFmt w:val="decimal"/>
+      <w:lvlText w:val="%4."/>
+      <w:lvlJc w:val="left"/>
+      <w:pPr>
+        <w:ind w:left="2880" w:hanging="360"/>
+      </w:pPr>
+    </w:lvl>
+    <w:lvl w:ilvl="4" w:tplc="40090019" w:tentative="1">
+      <w:start w:val="1"/>
+      <w:numFmt w:val="lowerLetter"/>
+      <w:lvlText w:val="%5."/>
+      <w:lvlJc w:val="left"/>
+      <w:pPr>
+        <w:ind w:left="3600" w:hanging="360"/>
+      </w:pPr>
+    </w:lvl>
+    <w:lvl w:ilvl="5" w:tplc="4009001B" w:tentative="1">
+      <w:start w:val="1"/>
+      <w:numFmt w:val="lowerRoman"/>
+      <w:lvlText w:val="%6."/>
+      <w:lvlJc w:val="right"/>
+      <w:pPr>
+        <w:ind w:left="4320" w:hanging="180"/>
+      </w:pPr>
+    </w:lvl>
+    <w:lvl w:ilvl="6" w:tplc="4009000F" w:tentative="1">
+      <w:start w:val="1"/>
+      <w:numFmt w:val="decimal"/>
+      <w:lvlText w:val="%7."/>
+      <w:lvlJc w:val="left"/>
+      <w:pPr>
+        <w:ind w:left="5040" w:hanging="360"/>
+      </w:pPr>
+    </w:lvl>
+    <w:lvl w:ilvl="7" w:tplc="40090019" w:tentative="1">
+      <w:start w:val="1"/>
+      <w:numFmt w:val="lowerLetter"/>
+      <w:lvlText w:val="%8."/>
+      <w:lvlJc w:val="left"/>
+      <w:pPr>
+        <w:ind w:left="5760" w:hanging="360"/>
+      </w:pPr>
+    </w:lvl>
+    <w:lvl w:ilvl="8" w:tplc="4009001B" w:tentative="1">
+      <w:start w:val="1"/>
+      <w:numFmt w:val="lowerRoman"/>
+      <w:lvlText w:val="%9."/>
+      <w:lvlJc w:val="right"/>
+      <w:pPr>
+        <w:ind w:left="6480" w:hanging="180"/>
+      </w:pPr>
+    </w:lvl>
+  </w:abstractNum>
+  <w:abstractNum w:abstractNumId="13" w15:restartNumberingAfterBreak="0">
     <w:nsid w:val="6250605A"/>
     <w:multiLevelType w:val="hybridMultilevel"/>
     <w:tmpl w:val="AE1874C6"/>
@@ -3517,7 +4269,7 @@
       </w:pPr>
     </w:lvl>
   </w:abstractNum>
-  <w:abstractNum w:abstractNumId="11" w15:restartNumberingAfterBreak="0">
+  <w:abstractNum w:abstractNumId="14" w15:restartNumberingAfterBreak="0">
     <w:nsid w:val="70AE2547"/>
     <w:multiLevelType w:val="hybridMultilevel"/>
     <w:tmpl w:val="BD04E564"/>
@@ -3603,7 +4355,96 @@
       </w:pPr>
     </w:lvl>
   </w:abstractNum>
-  <w:abstractNum w:abstractNumId="12" w15:restartNumberingAfterBreak="0">
+  <w:abstractNum w:abstractNumId="15" w15:restartNumberingAfterBreak="0">
+    <w:nsid w:val="732F31CA"/>
+    <w:multiLevelType w:val="hybridMultilevel"/>
+    <w:tmpl w:val="FF146128"/>
+    <w:lvl w:ilvl="0" w:tplc="4009000F">
+      <w:start w:val="1"/>
+      <w:numFmt w:val="decimal"/>
+      <w:lvlText w:val="%1."/>
+      <w:lvlJc w:val="left"/>
+      <w:pPr>
+        <w:ind w:left="720" w:hanging="360"/>
+      </w:pPr>
+      <w:rPr>
+        <w:rFonts w:hint="default"/>
+      </w:rPr>
+    </w:lvl>
+    <w:lvl w:ilvl="1" w:tplc="40090019" w:tentative="1">
+      <w:start w:val="1"/>
+      <w:numFmt w:val="lowerLetter"/>
+      <w:lvlText w:val="%2."/>
+      <w:lvlJc w:val="left"/>
+      <w:pPr>
+        <w:ind w:left="1440" w:hanging="360"/>
+      </w:pPr>
+    </w:lvl>
+    <w:lvl w:ilvl="2" w:tplc="4009001B" w:tentative="1">
+      <w:start w:val="1"/>
+      <w:numFmt w:val="lowerRoman"/>
+      <w:lvlText w:val="%3."/>
+      <w:lvlJc w:val="right"/>
+      <w:pPr>
+        <w:ind w:left="2160" w:hanging="180"/>
+      </w:pPr>
+    </w:lvl>
+    <w:lvl w:ilvl="3" w:tplc="4009000F" w:tentative="1">
+      <w:start w:val="1"/>
+      <w:numFmt w:val="decimal"/>
+      <w:lvlText w:val="%4."/>
+      <w:lvlJc w:val="left"/>
+      <w:pPr>
+        <w:ind w:left="2880" w:hanging="360"/>
+      </w:pPr>
+    </w:lvl>
+    <w:lvl w:ilvl="4" w:tplc="40090019" w:tentative="1">
+      <w:start w:val="1"/>
+      <w:numFmt w:val="lowerLetter"/>
+      <w:lvlText w:val="%5."/>
+      <w:lvlJc w:val="left"/>
+      <w:pPr>
+        <w:ind w:left="3600" w:hanging="360"/>
+      </w:pPr>
+    </w:lvl>
+    <w:lvl w:ilvl="5" w:tplc="4009001B" w:tentative="1">
+      <w:start w:val="1"/>
+      <w:numFmt w:val="lowerRoman"/>
+      <w:lvlText w:val="%6."/>
+      <w:lvlJc w:val="right"/>
+      <w:pPr>
+        <w:ind w:left="4320" w:hanging="180"/>
+      </w:pPr>
+    </w:lvl>
+    <w:lvl w:ilvl="6" w:tplc="4009000F" w:tentative="1">
+      <w:start w:val="1"/>
+      <w:numFmt w:val="decimal"/>
+      <w:lvlText w:val="%7."/>
+      <w:lvlJc w:val="left"/>
+      <w:pPr>
+        <w:ind w:left="5040" w:hanging="360"/>
+      </w:pPr>
+    </w:lvl>
+    <w:lvl w:ilvl="7" w:tplc="40090019" w:tentative="1">
+      <w:start w:val="1"/>
+      <w:numFmt w:val="lowerLetter"/>
+      <w:lvlText w:val="%8."/>
+      <w:lvlJc w:val="left"/>
+      <w:pPr>
+        <w:ind w:left="5760" w:hanging="360"/>
+      </w:pPr>
+    </w:lvl>
+    <w:lvl w:ilvl="8" w:tplc="4009001B" w:tentative="1">
+      <w:start w:val="1"/>
+      <w:numFmt w:val="lowerRoman"/>
+      <w:lvlText w:val="%9."/>
+      <w:lvlJc w:val="right"/>
+      <w:pPr>
+        <w:ind w:left="6480" w:hanging="180"/>
+      </w:pPr>
+    </w:lvl>
+  </w:abstractNum>
+  <w:abstractNum w:abstractNumId="16" w15:restartNumberingAfterBreak="0">
     <w:nsid w:val="768E6B75"/>
     <w:multiLevelType w:val="hybridMultilevel"/>
     <w:tmpl w:val="A99A259E"/>
@@ -3692,7 +4533,7 @@
       </w:pPr>
     </w:lvl>
   </w:abstractNum>
-  <w:abstractNum w:abstractNumId="13" w15:restartNumberingAfterBreak="0">
+  <w:abstractNum w:abstractNumId="17" w15:restartNumberingAfterBreak="0">
     <w:nsid w:val="79BE3D78"/>
     <w:multiLevelType w:val="hybridMultilevel"/>
     <w:tmpl w:val="C982F334"/>
@@ -3779,46 +4620,58 @@
     </w:lvl>
   </w:abstractNum>
   <w:num w:numId="1" w16cid:durableId="935552592">
-    <w:abstractNumId w:val="9"/>
+    <w:abstractNumId w:val="11"/>
   </w:num>
   <w:num w:numId="2" w16cid:durableId="2039038766">
-    <w:abstractNumId w:val="13"/>
+    <w:abstractNumId w:val="17"/>
   </w:num>
   <w:num w:numId="3" w16cid:durableId="458299415">
-    <w:abstractNumId w:val="11"/>
+    <w:abstractNumId w:val="14"/>
   </w:num>
   <w:num w:numId="4" w16cid:durableId="1087579988">
     <w:abstractNumId w:val="1"/>
   </w:num>
   <w:num w:numId="5" w16cid:durableId="1401516147">
-    <w:abstractNumId w:val="3"/>
+    <w:abstractNumId w:val="4"/>
   </w:num>
   <w:num w:numId="6" w16cid:durableId="109857855">
-    <w:abstractNumId w:val="8"/>
+    <w:abstractNumId w:val="10"/>
   </w:num>
   <w:num w:numId="7" w16cid:durableId="990600187">
-    <w:abstractNumId w:val="12"/>
+    <w:abstractNumId w:val="16"/>
   </w:num>
   <w:num w:numId="8" w16cid:durableId="6298017">
-    <w:abstractNumId w:val="5"/>
+    <w:abstractNumId w:val="7"/>
   </w:num>
   <w:num w:numId="9" w16cid:durableId="1513489335">
     <w:abstractNumId w:val="2"/>
   </w:num>
   <w:num w:numId="10" w16cid:durableId="11878208">
-    <w:abstractNumId w:val="7"/>
+    <w:abstractNumId w:val="9"/>
   </w:num>
   <w:num w:numId="11" w16cid:durableId="1902715169">
-    <w:abstractNumId w:val="4"/>
+    <w:abstractNumId w:val="5"/>
   </w:num>
   <w:num w:numId="12" w16cid:durableId="1332682763">
     <w:abstractNumId w:val="0"/>
   </w:num>
   <w:num w:numId="13" w16cid:durableId="1054042631">
+    <w:abstractNumId w:val="8"/>
+  </w:num>
+  <w:num w:numId="14" w16cid:durableId="59403553">
+    <w:abstractNumId w:val="13"/>
+  </w:num>
+  <w:num w:numId="15" w16cid:durableId="2059354829">
     <w:abstractNumId w:val="6"/>
   </w:num>
-  <w:num w:numId="14" w16cid:durableId="59403553">
-    <w:abstractNumId w:val="10"/>
+  <w:num w:numId="16" w16cid:durableId="1389694479">
+    <w:abstractNumId w:val="15"/>
+  </w:num>
+  <w:num w:numId="17" w16cid:durableId="332535786">
+    <w:abstractNumId w:val="3"/>
+  </w:num>
+  <w:num w:numId="18" w16cid:durableId="657803108">
+    <w:abstractNumId w:val="12"/>
   </w:num>
 </w:numbering>
 </file>
@@ -4223,6 +5076,7 @@
   <w:style w:type="paragraph" w:default="1" w:styleId="Normal">
     <w:name w:val="Normal"/>
     <w:qFormat/>
+    <w:rsid w:val="001B68E1"/>
   </w:style>
   <w:style w:type="paragraph" w:styleId="Heading1">
     <w:name w:val="heading 1"/>

</xml_diff>

<commit_message>
Commited on 6th may
</commit_message>
<xml_diff>
--- a/TERRAFORM-DOCKER-AND-KUBERNETES.docx
+++ b/TERRAFORM-DOCKER-AND-KUBERNETES.docx
@@ -2867,6 +2867,1044 @@
     </w:p>
     <w:p>
       <w:pPr>
+        <w:pStyle w:val="Heading1"/>
+        <w:rPr>
+          <w:rFonts w:asciiTheme="minorHAnsi" w:hAnsiTheme="minorHAnsi" w:cstheme="minorHAnsi"/>
+          <w:b/>
+          <w:bCs/>
+          <w:color w:val="auto"/>
+          <w:sz w:val="28"/>
+          <w:szCs w:val="28"/>
+          <w:u w:val="single"/>
+          <w:lang w:val="en-US"/>
+        </w:rPr>
+      </w:pPr>
+      <w:r>
+        <w:rPr>
+          <w:rFonts w:asciiTheme="minorHAnsi" w:hAnsiTheme="minorHAnsi" w:cstheme="minorHAnsi"/>
+          <w:b/>
+          <w:bCs/>
+          <w:color w:val="auto"/>
+          <w:sz w:val="28"/>
+          <w:szCs w:val="28"/>
+          <w:u w:val="single"/>
+          <w:lang w:val="en-US"/>
+        </w:rPr>
+        <w:t>Module Development</w:t>
+      </w:r>
+    </w:p>
+    <w:p>
+      <w:pPr>
+        <w:rPr>
+          <w:rFonts w:cstheme="minorHAnsi"/>
+          <w:b/>
+          <w:bCs/>
+          <w:u w:val="single"/>
+        </w:rPr>
+      </w:pPr>
+      <w:r>
+        <w:rPr>
+          <w:rFonts w:cstheme="minorHAnsi"/>
+          <w:b/>
+          <w:bCs/>
+          <w:u w:val="single"/>
+        </w:rPr>
+        <w:t>VPC Module</w:t>
+      </w:r>
+      <w:r>
+        <w:rPr>
+          <w:rFonts w:cstheme="minorHAnsi"/>
+          <w:b/>
+          <w:bCs/>
+          <w:u w:val="single"/>
+        </w:rPr>
+        <w:t>: -</w:t>
+      </w:r>
+    </w:p>
+    <w:p>
+      <w:pPr>
+        <w:pStyle w:val="NormalWeb"/>
+        <w:shd w:val="clear" w:color="auto" w:fill="FFFFFF"/>
+        <w:spacing w:before="0" w:beforeAutospacing="0" w:after="240" w:afterAutospacing="0"/>
+        <w:rPr>
+          <w:rFonts w:asciiTheme="minorHAnsi" w:hAnsiTheme="minorHAnsi" w:cstheme="minorHAnsi"/>
+          <w:color w:val="1F2328"/>
+          <w:sz w:val="22"/>
+          <w:szCs w:val="22"/>
+        </w:rPr>
+      </w:pPr>
+      <w:r>
+        <w:rPr>
+          <w:rFonts w:asciiTheme="minorHAnsi" w:hAnsiTheme="minorHAnsi" w:cstheme="minorHAnsi"/>
+          <w:color w:val="1F2328"/>
+          <w:sz w:val="22"/>
+          <w:szCs w:val="22"/>
+        </w:rPr>
+        <w:t>This module is going to create following resources. It can automatically fetch the first 2 AZ and create the resources.</w:t>
+      </w:r>
+    </w:p>
+    <w:p>
+      <w:pPr>
+        <w:numPr>
+          <w:ilvl w:val="0"/>
+          <w:numId w:val="19"/>
+        </w:numPr>
+        <w:shd w:val="clear" w:color="auto" w:fill="FFFFFF"/>
+        <w:spacing w:before="100" w:beforeAutospacing="1" w:after="100" w:afterAutospacing="1" w:line="240" w:lineRule="auto"/>
+        <w:rPr>
+          <w:rFonts w:cstheme="minorHAnsi"/>
+          <w:color w:val="1F2328"/>
+        </w:rPr>
+      </w:pPr>
+      <w:r>
+        <w:rPr>
+          <w:rFonts w:cstheme="minorHAnsi"/>
+          <w:color w:val="1F2328"/>
+        </w:rPr>
+        <w:t>VPC</w:t>
+      </w:r>
+    </w:p>
+    <w:p>
+      <w:pPr>
+        <w:numPr>
+          <w:ilvl w:val="0"/>
+          <w:numId w:val="19"/>
+        </w:numPr>
+        <w:shd w:val="clear" w:color="auto" w:fill="FFFFFF"/>
+        <w:spacing w:before="60" w:after="100" w:afterAutospacing="1" w:line="240" w:lineRule="auto"/>
+        <w:rPr>
+          <w:rFonts w:cstheme="minorHAnsi"/>
+          <w:color w:val="1F2328"/>
+        </w:rPr>
+      </w:pPr>
+      <w:r>
+        <w:rPr>
+          <w:rFonts w:cstheme="minorHAnsi"/>
+          <w:color w:val="1F2328"/>
+        </w:rPr>
+        <w:t>Internet Gateway</w:t>
+      </w:r>
+    </w:p>
+    <w:p>
+      <w:pPr>
+        <w:numPr>
+          <w:ilvl w:val="0"/>
+          <w:numId w:val="19"/>
+        </w:numPr>
+        <w:shd w:val="clear" w:color="auto" w:fill="FFFFFF"/>
+        <w:spacing w:before="60" w:after="100" w:afterAutospacing="1" w:line="240" w:lineRule="auto"/>
+        <w:rPr>
+          <w:rFonts w:cstheme="minorHAnsi"/>
+          <w:color w:val="1F2328"/>
+        </w:rPr>
+      </w:pPr>
+      <w:r>
+        <w:rPr>
+          <w:rFonts w:cstheme="minorHAnsi"/>
+          <w:color w:val="1F2328"/>
+        </w:rPr>
+        <w:t>2 public subnets</w:t>
+      </w:r>
+    </w:p>
+    <w:p>
+      <w:pPr>
+        <w:numPr>
+          <w:ilvl w:val="0"/>
+          <w:numId w:val="19"/>
+        </w:numPr>
+        <w:shd w:val="clear" w:color="auto" w:fill="FFFFFF"/>
+        <w:spacing w:before="60" w:after="100" w:afterAutospacing="1" w:line="240" w:lineRule="auto"/>
+        <w:rPr>
+          <w:rFonts w:cstheme="minorHAnsi"/>
+          <w:color w:val="1F2328"/>
+        </w:rPr>
+      </w:pPr>
+      <w:r>
+        <w:rPr>
+          <w:rFonts w:cstheme="minorHAnsi"/>
+          <w:color w:val="1F2328"/>
+        </w:rPr>
+        <w:t>1 public route table</w:t>
+      </w:r>
+    </w:p>
+    <w:p>
+      <w:pPr>
+        <w:numPr>
+          <w:ilvl w:val="0"/>
+          <w:numId w:val="19"/>
+        </w:numPr>
+        <w:shd w:val="clear" w:color="auto" w:fill="FFFFFF"/>
+        <w:spacing w:before="60" w:after="100" w:afterAutospacing="1" w:line="240" w:lineRule="auto"/>
+        <w:rPr>
+          <w:rFonts w:cstheme="minorHAnsi"/>
+          <w:color w:val="1F2328"/>
+        </w:rPr>
+      </w:pPr>
+      <w:r>
+        <w:rPr>
+          <w:rFonts w:cstheme="minorHAnsi"/>
+          <w:color w:val="1F2328"/>
+        </w:rPr>
+        <w:t>2 private subnets</w:t>
+      </w:r>
+    </w:p>
+    <w:p>
+      <w:pPr>
+        <w:numPr>
+          <w:ilvl w:val="0"/>
+          <w:numId w:val="19"/>
+        </w:numPr>
+        <w:shd w:val="clear" w:color="auto" w:fill="FFFFFF"/>
+        <w:spacing w:before="60" w:after="100" w:afterAutospacing="1" w:line="240" w:lineRule="auto"/>
+        <w:rPr>
+          <w:rFonts w:cstheme="minorHAnsi"/>
+          <w:color w:val="1F2328"/>
+        </w:rPr>
+      </w:pPr>
+      <w:r>
+        <w:rPr>
+          <w:rFonts w:cstheme="minorHAnsi"/>
+          <w:color w:val="1F2328"/>
+        </w:rPr>
+        <w:t>1 private route table</w:t>
+      </w:r>
+    </w:p>
+    <w:p>
+      <w:pPr>
+        <w:numPr>
+          <w:ilvl w:val="0"/>
+          <w:numId w:val="19"/>
+        </w:numPr>
+        <w:shd w:val="clear" w:color="auto" w:fill="FFFFFF"/>
+        <w:spacing w:before="60" w:after="100" w:afterAutospacing="1" w:line="240" w:lineRule="auto"/>
+        <w:rPr>
+          <w:rFonts w:cstheme="minorHAnsi"/>
+          <w:color w:val="1F2328"/>
+        </w:rPr>
+      </w:pPr>
+      <w:r>
+        <w:rPr>
+          <w:rFonts w:cstheme="minorHAnsi"/>
+          <w:color w:val="1F2328"/>
+        </w:rPr>
+        <w:t>2 database subnets</w:t>
+      </w:r>
+    </w:p>
+    <w:p>
+      <w:pPr>
+        <w:numPr>
+          <w:ilvl w:val="0"/>
+          <w:numId w:val="19"/>
+        </w:numPr>
+        <w:shd w:val="clear" w:color="auto" w:fill="FFFFFF"/>
+        <w:spacing w:before="60" w:after="100" w:afterAutospacing="1" w:line="240" w:lineRule="auto"/>
+        <w:rPr>
+          <w:rFonts w:cstheme="minorHAnsi"/>
+          <w:color w:val="1F2328"/>
+        </w:rPr>
+      </w:pPr>
+      <w:r>
+        <w:rPr>
+          <w:rFonts w:cstheme="minorHAnsi"/>
+          <w:color w:val="1F2328"/>
+        </w:rPr>
+        <w:t>1 database route table</w:t>
+      </w:r>
+    </w:p>
+    <w:p>
+      <w:pPr>
+        <w:numPr>
+          <w:ilvl w:val="0"/>
+          <w:numId w:val="19"/>
+        </w:numPr>
+        <w:shd w:val="clear" w:color="auto" w:fill="FFFFFF"/>
+        <w:spacing w:before="60" w:after="100" w:afterAutospacing="1" w:line="240" w:lineRule="auto"/>
+        <w:rPr>
+          <w:rFonts w:cstheme="minorHAnsi"/>
+          <w:color w:val="1F2328"/>
+        </w:rPr>
+      </w:pPr>
+      <w:r>
+        <w:rPr>
+          <w:rFonts w:cstheme="minorHAnsi"/>
+          <w:color w:val="1F2328"/>
+        </w:rPr>
+        <w:t>1 EIP</w:t>
+      </w:r>
+      <w:r>
+        <w:rPr>
+          <w:rFonts w:cstheme="minorHAnsi"/>
+          <w:color w:val="1F2328"/>
+        </w:rPr>
+        <w:t xml:space="preserve"> – Elastic IP</w:t>
+      </w:r>
+    </w:p>
+    <w:p>
+      <w:pPr>
+        <w:numPr>
+          <w:ilvl w:val="0"/>
+          <w:numId w:val="19"/>
+        </w:numPr>
+        <w:shd w:val="clear" w:color="auto" w:fill="FFFFFF"/>
+        <w:spacing w:before="60" w:after="100" w:afterAutospacing="1" w:line="240" w:lineRule="auto"/>
+        <w:rPr>
+          <w:rFonts w:cstheme="minorHAnsi"/>
+          <w:color w:val="1F2328"/>
+        </w:rPr>
+      </w:pPr>
+      <w:r>
+        <w:rPr>
+          <w:rFonts w:cstheme="minorHAnsi"/>
+          <w:color w:val="1F2328"/>
+        </w:rPr>
+        <w:t>1 NAT gateway in 1a az.</w:t>
+      </w:r>
+    </w:p>
+    <w:p>
+      <w:pPr>
+        <w:numPr>
+          <w:ilvl w:val="0"/>
+          <w:numId w:val="19"/>
+        </w:numPr>
+        <w:shd w:val="clear" w:color="auto" w:fill="FFFFFF"/>
+        <w:spacing w:before="60" w:after="100" w:afterAutospacing="1" w:line="240" w:lineRule="auto"/>
+        <w:rPr>
+          <w:rFonts w:cstheme="minorHAnsi"/>
+          <w:color w:val="1F2328"/>
+        </w:rPr>
+      </w:pPr>
+      <w:r>
+        <w:rPr>
+          <w:rFonts w:cstheme="minorHAnsi"/>
+          <w:color w:val="1F2328"/>
+        </w:rPr>
+        <w:t>Association</w:t>
+      </w:r>
+      <w:r>
+        <w:rPr>
+          <w:rFonts w:cstheme="minorHAnsi"/>
+          <w:color w:val="1F2328"/>
+        </w:rPr>
+        <w:t xml:space="preserve"> between public subnets and public route table</w:t>
+      </w:r>
+    </w:p>
+    <w:p>
+      <w:pPr>
+        <w:numPr>
+          <w:ilvl w:val="0"/>
+          <w:numId w:val="19"/>
+        </w:numPr>
+        <w:shd w:val="clear" w:color="auto" w:fill="FFFFFF"/>
+        <w:spacing w:before="60" w:after="100" w:afterAutospacing="1" w:line="240" w:lineRule="auto"/>
+        <w:rPr>
+          <w:rFonts w:cstheme="minorHAnsi"/>
+          <w:color w:val="1F2328"/>
+        </w:rPr>
+      </w:pPr>
+      <w:r>
+        <w:rPr>
+          <w:rFonts w:cstheme="minorHAnsi"/>
+          <w:color w:val="1F2328"/>
+        </w:rPr>
+        <w:t>Association</w:t>
+      </w:r>
+      <w:r>
+        <w:rPr>
+          <w:rFonts w:cstheme="minorHAnsi"/>
+          <w:color w:val="1F2328"/>
+        </w:rPr>
+        <w:t xml:space="preserve"> between private subnets and private route table</w:t>
+      </w:r>
+    </w:p>
+    <w:p>
+      <w:pPr>
+        <w:numPr>
+          <w:ilvl w:val="0"/>
+          <w:numId w:val="19"/>
+        </w:numPr>
+        <w:shd w:val="clear" w:color="auto" w:fill="FFFFFF"/>
+        <w:spacing w:before="60" w:after="100" w:afterAutospacing="1" w:line="240" w:lineRule="auto"/>
+        <w:rPr>
+          <w:rFonts w:cstheme="minorHAnsi"/>
+          <w:color w:val="1F2328"/>
+        </w:rPr>
+      </w:pPr>
+      <w:r>
+        <w:rPr>
+          <w:rFonts w:cstheme="minorHAnsi"/>
+          <w:color w:val="1F2328"/>
+        </w:rPr>
+        <w:t>Association</w:t>
+      </w:r>
+      <w:r>
+        <w:rPr>
+          <w:rFonts w:cstheme="minorHAnsi"/>
+          <w:color w:val="1F2328"/>
+        </w:rPr>
+        <w:t xml:space="preserve"> between database subnets and database route table</w:t>
+      </w:r>
+    </w:p>
+    <w:p>
+      <w:pPr>
+        <w:rPr>
+          <w:rFonts w:cstheme="minorHAnsi"/>
+          <w:b/>
+          <w:bCs/>
+          <w:u w:val="single"/>
+        </w:rPr>
+      </w:pPr>
+      <w:r>
+        <w:rPr>
+          <w:rFonts w:cstheme="minorHAnsi"/>
+          <w:b/>
+          <w:bCs/>
+          <w:u w:val="single"/>
+        </w:rPr>
+        <w:t>Name format</w:t>
+      </w:r>
+      <w:r>
+        <w:rPr>
+          <w:rFonts w:cstheme="minorHAnsi"/>
+          <w:b/>
+          <w:bCs/>
+          <w:u w:val="single"/>
+        </w:rPr>
+        <w:t>: -</w:t>
+      </w:r>
+    </w:p>
+    <w:p>
+      <w:pPr>
+        <w:pStyle w:val="NormalWeb"/>
+        <w:shd w:val="clear" w:color="auto" w:fill="FFFFFF"/>
+        <w:spacing w:before="0" w:beforeAutospacing="0" w:after="240" w:afterAutospacing="0"/>
+        <w:rPr>
+          <w:rFonts w:asciiTheme="minorHAnsi" w:hAnsiTheme="minorHAnsi" w:cstheme="minorHAnsi"/>
+          <w:color w:val="1F2328"/>
+          <w:sz w:val="22"/>
+          <w:szCs w:val="22"/>
+        </w:rPr>
+      </w:pPr>
+      <w:r>
+        <w:rPr>
+          <w:rStyle w:val="Strong"/>
+          <w:rFonts w:asciiTheme="minorHAnsi" w:hAnsiTheme="minorHAnsi" w:cstheme="minorHAnsi"/>
+          <w:color w:val="1F2328"/>
+          <w:sz w:val="22"/>
+          <w:szCs w:val="22"/>
+        </w:rPr>
+        <w:t>for subnets:</w:t>
+      </w:r>
+      <w:r>
+        <w:rPr>
+          <w:rFonts w:asciiTheme="minorHAnsi" w:hAnsiTheme="minorHAnsi" w:cstheme="minorHAnsi"/>
+          <w:color w:val="1F2328"/>
+          <w:sz w:val="22"/>
+          <w:szCs w:val="22"/>
+        </w:rPr>
+        <w:t> [project_name]-public/private/database-1a/1b</w:t>
+      </w:r>
+      <w:r>
+        <w:rPr>
+          <w:rFonts w:asciiTheme="minorHAnsi" w:hAnsiTheme="minorHAnsi" w:cstheme="minorHAnsi"/>
+          <w:color w:val="1F2328"/>
+          <w:sz w:val="22"/>
+          <w:szCs w:val="22"/>
+        </w:rPr>
+        <w:br/>
+      </w:r>
+      <w:r>
+        <w:rPr>
+          <w:rStyle w:val="Strong"/>
+          <w:rFonts w:asciiTheme="minorHAnsi" w:hAnsiTheme="minorHAnsi" w:cstheme="minorHAnsi"/>
+          <w:color w:val="1F2328"/>
+          <w:sz w:val="22"/>
+          <w:szCs w:val="22"/>
+        </w:rPr>
+        <w:t>for routetables:</w:t>
+      </w:r>
+      <w:r>
+        <w:rPr>
+          <w:rFonts w:asciiTheme="minorHAnsi" w:hAnsiTheme="minorHAnsi" w:cstheme="minorHAnsi"/>
+          <w:color w:val="1F2328"/>
+          <w:sz w:val="22"/>
+          <w:szCs w:val="22"/>
+        </w:rPr>
+        <w:t> [project_name]-public/private/database</w:t>
+      </w:r>
+    </w:p>
+    <w:p>
+      <w:pPr>
+        <w:rPr>
+          <w:b/>
+          <w:bCs/>
+          <w:u w:val="single"/>
+        </w:rPr>
+      </w:pPr>
+      <w:r>
+        <w:rPr>
+          <w:b/>
+          <w:bCs/>
+          <w:u w:val="single"/>
+        </w:rPr>
+        <w:t>Arguments</w:t>
+      </w:r>
+      <w:r>
+        <w:rPr>
+          <w:b/>
+          <w:bCs/>
+          <w:u w:val="single"/>
+        </w:rPr>
+        <w:t>: -</w:t>
+      </w:r>
+    </w:p>
+    <w:p>
+      <w:pPr>
+        <w:pStyle w:val="NormalWeb"/>
+        <w:shd w:val="clear" w:color="auto" w:fill="FFFFFF"/>
+        <w:spacing w:before="0" w:beforeAutospacing="0" w:after="240" w:afterAutospacing="0"/>
+        <w:rPr>
+          <w:rFonts w:asciiTheme="minorHAnsi" w:hAnsiTheme="minorHAnsi" w:cstheme="minorHAnsi"/>
+          <w:color w:val="1F2328"/>
+          <w:sz w:val="22"/>
+          <w:szCs w:val="22"/>
+        </w:rPr>
+      </w:pPr>
+      <w:r>
+        <w:rPr>
+          <w:rStyle w:val="Strong"/>
+          <w:rFonts w:asciiTheme="minorHAnsi" w:hAnsiTheme="minorHAnsi" w:cstheme="minorHAnsi"/>
+          <w:color w:val="1F2328"/>
+          <w:sz w:val="22"/>
+          <w:szCs w:val="22"/>
+        </w:rPr>
+        <w:t>Project_name</w:t>
+      </w:r>
+      <w:r>
+        <w:rPr>
+          <w:rFonts w:asciiTheme="minorHAnsi" w:hAnsiTheme="minorHAnsi" w:cstheme="minorHAnsi"/>
+          <w:color w:val="1F2328"/>
+          <w:sz w:val="22"/>
+          <w:szCs w:val="22"/>
+        </w:rPr>
+        <w:t> (Required) - User must provide his project name</w:t>
+      </w:r>
+    </w:p>
+    <w:p>
+      <w:pPr>
+        <w:pStyle w:val="NormalWeb"/>
+        <w:shd w:val="clear" w:color="auto" w:fill="FFFFFF"/>
+        <w:spacing w:before="0" w:beforeAutospacing="0" w:after="240" w:afterAutospacing="0"/>
+        <w:rPr>
+          <w:rFonts w:asciiTheme="minorHAnsi" w:hAnsiTheme="minorHAnsi" w:cstheme="minorHAnsi"/>
+          <w:color w:val="1F2328"/>
+          <w:sz w:val="22"/>
+          <w:szCs w:val="22"/>
+        </w:rPr>
+      </w:pPr>
+      <w:r>
+        <w:rPr>
+          <w:rStyle w:val="Strong"/>
+          <w:rFonts w:asciiTheme="minorHAnsi" w:hAnsiTheme="minorHAnsi" w:cstheme="minorHAnsi"/>
+          <w:color w:val="1F2328"/>
+          <w:sz w:val="22"/>
+          <w:szCs w:val="22"/>
+        </w:rPr>
+        <w:t>vpc_cidr</w:t>
+      </w:r>
+      <w:r>
+        <w:rPr>
+          <w:rFonts w:asciiTheme="minorHAnsi" w:hAnsiTheme="minorHAnsi" w:cstheme="minorHAnsi"/>
+          <w:color w:val="1F2328"/>
+          <w:sz w:val="22"/>
+          <w:szCs w:val="22"/>
+        </w:rPr>
+        <w:t> (Optional) - Default value is 10.0.0.0/16</w:t>
+      </w:r>
+    </w:p>
+    <w:p>
+      <w:pPr>
+        <w:pStyle w:val="NormalWeb"/>
+        <w:shd w:val="clear" w:color="auto" w:fill="FFFFFF"/>
+        <w:spacing w:before="0" w:beforeAutospacing="0" w:after="240" w:afterAutospacing="0"/>
+        <w:rPr>
+          <w:rFonts w:asciiTheme="minorHAnsi" w:hAnsiTheme="minorHAnsi" w:cstheme="minorHAnsi"/>
+          <w:color w:val="1F2328"/>
+          <w:sz w:val="22"/>
+          <w:szCs w:val="22"/>
+        </w:rPr>
+      </w:pPr>
+      <w:r>
+        <w:rPr>
+          <w:rStyle w:val="Strong"/>
+          <w:rFonts w:asciiTheme="minorHAnsi" w:hAnsiTheme="minorHAnsi" w:cstheme="minorHAnsi"/>
+          <w:color w:val="1F2328"/>
+          <w:sz w:val="22"/>
+          <w:szCs w:val="22"/>
+        </w:rPr>
+        <w:t>vpc_tags</w:t>
+      </w:r>
+      <w:r>
+        <w:rPr>
+          <w:rFonts w:asciiTheme="minorHAnsi" w:hAnsiTheme="minorHAnsi" w:cstheme="minorHAnsi"/>
+          <w:color w:val="1F2328"/>
+          <w:sz w:val="22"/>
+          <w:szCs w:val="22"/>
+        </w:rPr>
+        <w:t xml:space="preserve"> (Optional) - User can provide tags, </w:t>
+      </w:r>
+      <w:r>
+        <w:rPr>
+          <w:rFonts w:asciiTheme="minorHAnsi" w:hAnsiTheme="minorHAnsi" w:cstheme="minorHAnsi"/>
+          <w:color w:val="1F2328"/>
+          <w:sz w:val="22"/>
+          <w:szCs w:val="22"/>
+        </w:rPr>
+        <w:t>otherwise</w:t>
+      </w:r>
+      <w:r>
+        <w:rPr>
+          <w:rFonts w:asciiTheme="minorHAnsi" w:hAnsiTheme="minorHAnsi" w:cstheme="minorHAnsi"/>
+          <w:color w:val="1F2328"/>
+          <w:sz w:val="22"/>
+          <w:szCs w:val="22"/>
+        </w:rPr>
+        <w:t xml:space="preserve"> empty</w:t>
+      </w:r>
+    </w:p>
+    <w:p>
+      <w:pPr>
+        <w:pStyle w:val="NormalWeb"/>
+        <w:shd w:val="clear" w:color="auto" w:fill="FFFFFF"/>
+        <w:spacing w:before="0" w:beforeAutospacing="0" w:after="240" w:afterAutospacing="0"/>
+        <w:rPr>
+          <w:rFonts w:asciiTheme="minorHAnsi" w:hAnsiTheme="minorHAnsi" w:cstheme="minorHAnsi"/>
+          <w:color w:val="1F2328"/>
+          <w:sz w:val="22"/>
+          <w:szCs w:val="22"/>
+        </w:rPr>
+      </w:pPr>
+      <w:r>
+        <w:rPr>
+          <w:rStyle w:val="Strong"/>
+          <w:rFonts w:asciiTheme="minorHAnsi" w:hAnsiTheme="minorHAnsi" w:cstheme="minorHAnsi"/>
+          <w:color w:val="1F2328"/>
+          <w:sz w:val="22"/>
+          <w:szCs w:val="22"/>
+        </w:rPr>
+        <w:t>public_subnet_cidr</w:t>
+      </w:r>
+      <w:r>
+        <w:rPr>
+          <w:rFonts w:asciiTheme="minorHAnsi" w:hAnsiTheme="minorHAnsi" w:cstheme="minorHAnsi"/>
+          <w:color w:val="1F2328"/>
+          <w:sz w:val="22"/>
+          <w:szCs w:val="22"/>
+        </w:rPr>
+        <w:t> (Required) - User must provide 2 valid subnet CIDR</w:t>
+      </w:r>
+    </w:p>
+    <w:p>
+      <w:pPr>
+        <w:pStyle w:val="NormalWeb"/>
+        <w:shd w:val="clear" w:color="auto" w:fill="FFFFFF"/>
+        <w:spacing w:before="0" w:beforeAutospacing="0" w:after="240" w:afterAutospacing="0"/>
+        <w:rPr>
+          <w:rFonts w:asciiTheme="minorHAnsi" w:hAnsiTheme="minorHAnsi" w:cstheme="minorHAnsi"/>
+          <w:color w:val="1F2328"/>
+          <w:sz w:val="22"/>
+          <w:szCs w:val="22"/>
+        </w:rPr>
+      </w:pPr>
+      <w:r>
+        <w:rPr>
+          <w:rStyle w:val="Strong"/>
+          <w:rFonts w:asciiTheme="minorHAnsi" w:hAnsiTheme="minorHAnsi" w:cstheme="minorHAnsi"/>
+          <w:color w:val="1F2328"/>
+          <w:sz w:val="22"/>
+          <w:szCs w:val="22"/>
+        </w:rPr>
+        <w:t>public_subnet_tags</w:t>
+      </w:r>
+      <w:r>
+        <w:rPr>
+          <w:rFonts w:asciiTheme="minorHAnsi" w:hAnsiTheme="minorHAnsi" w:cstheme="minorHAnsi"/>
+          <w:color w:val="1F2328"/>
+          <w:sz w:val="22"/>
+          <w:szCs w:val="22"/>
+        </w:rPr>
+        <w:t xml:space="preserve"> (Optional) - User can provide tags, </w:t>
+      </w:r>
+      <w:r>
+        <w:rPr>
+          <w:rFonts w:asciiTheme="minorHAnsi" w:hAnsiTheme="minorHAnsi" w:cstheme="minorHAnsi"/>
+          <w:color w:val="1F2328"/>
+          <w:sz w:val="22"/>
+          <w:szCs w:val="22"/>
+        </w:rPr>
+        <w:t xml:space="preserve">otherwise </w:t>
+      </w:r>
+      <w:r>
+        <w:rPr>
+          <w:rFonts w:asciiTheme="minorHAnsi" w:hAnsiTheme="minorHAnsi" w:cstheme="minorHAnsi"/>
+          <w:color w:val="1F2328"/>
+          <w:sz w:val="22"/>
+          <w:szCs w:val="22"/>
+        </w:rPr>
+        <w:t>empty</w:t>
+      </w:r>
+    </w:p>
+    <w:p>
+      <w:pPr>
+        <w:pStyle w:val="NormalWeb"/>
+        <w:shd w:val="clear" w:color="auto" w:fill="FFFFFF"/>
+        <w:spacing w:before="0" w:beforeAutospacing="0" w:after="240" w:afterAutospacing="0"/>
+        <w:rPr>
+          <w:rFonts w:asciiTheme="minorHAnsi" w:hAnsiTheme="minorHAnsi" w:cstheme="minorHAnsi"/>
+          <w:color w:val="1F2328"/>
+          <w:sz w:val="22"/>
+          <w:szCs w:val="22"/>
+        </w:rPr>
+      </w:pPr>
+      <w:r>
+        <w:rPr>
+          <w:rStyle w:val="Strong"/>
+          <w:rFonts w:asciiTheme="minorHAnsi" w:hAnsiTheme="minorHAnsi" w:cstheme="minorHAnsi"/>
+          <w:color w:val="1F2328"/>
+          <w:sz w:val="22"/>
+          <w:szCs w:val="22"/>
+        </w:rPr>
+        <w:t>private_subnet_cidr</w:t>
+      </w:r>
+      <w:r>
+        <w:rPr>
+          <w:rFonts w:asciiTheme="minorHAnsi" w:hAnsiTheme="minorHAnsi" w:cstheme="minorHAnsi"/>
+          <w:color w:val="1F2328"/>
+          <w:sz w:val="22"/>
+          <w:szCs w:val="22"/>
+        </w:rPr>
+        <w:t> (Required) - User must provide 2 valid subnet CIDR</w:t>
+      </w:r>
+    </w:p>
+    <w:p>
+      <w:pPr>
+        <w:pStyle w:val="NormalWeb"/>
+        <w:shd w:val="clear" w:color="auto" w:fill="FFFFFF"/>
+        <w:spacing w:before="0" w:beforeAutospacing="0" w:after="240" w:afterAutospacing="0"/>
+        <w:rPr>
+          <w:rFonts w:asciiTheme="minorHAnsi" w:hAnsiTheme="minorHAnsi" w:cstheme="minorHAnsi"/>
+          <w:color w:val="1F2328"/>
+          <w:sz w:val="22"/>
+          <w:szCs w:val="22"/>
+        </w:rPr>
+      </w:pPr>
+      <w:r>
+        <w:rPr>
+          <w:rStyle w:val="Strong"/>
+          <w:rFonts w:asciiTheme="minorHAnsi" w:hAnsiTheme="minorHAnsi" w:cstheme="minorHAnsi"/>
+          <w:color w:val="1F2328"/>
+          <w:sz w:val="22"/>
+          <w:szCs w:val="22"/>
+        </w:rPr>
+        <w:t>private_subnet_tags</w:t>
+      </w:r>
+      <w:r>
+        <w:rPr>
+          <w:rFonts w:asciiTheme="minorHAnsi" w:hAnsiTheme="minorHAnsi" w:cstheme="minorHAnsi"/>
+          <w:color w:val="1F2328"/>
+          <w:sz w:val="22"/>
+          <w:szCs w:val="22"/>
+        </w:rPr>
+        <w:t xml:space="preserve"> (Optional) - User can provide tags, </w:t>
+      </w:r>
+      <w:r>
+        <w:rPr>
+          <w:rFonts w:asciiTheme="minorHAnsi" w:hAnsiTheme="minorHAnsi" w:cstheme="minorHAnsi"/>
+          <w:color w:val="1F2328"/>
+          <w:sz w:val="22"/>
+          <w:szCs w:val="22"/>
+        </w:rPr>
+        <w:t xml:space="preserve">otherwise </w:t>
+      </w:r>
+      <w:r>
+        <w:rPr>
+          <w:rFonts w:asciiTheme="minorHAnsi" w:hAnsiTheme="minorHAnsi" w:cstheme="minorHAnsi"/>
+          <w:color w:val="1F2328"/>
+          <w:sz w:val="22"/>
+          <w:szCs w:val="22"/>
+        </w:rPr>
+        <w:t>empty</w:t>
+      </w:r>
+    </w:p>
+    <w:p>
+      <w:pPr>
+        <w:pStyle w:val="NormalWeb"/>
+        <w:shd w:val="clear" w:color="auto" w:fill="FFFFFF"/>
+        <w:spacing w:before="0" w:beforeAutospacing="0" w:after="240" w:afterAutospacing="0"/>
+        <w:rPr>
+          <w:rFonts w:asciiTheme="minorHAnsi" w:hAnsiTheme="minorHAnsi" w:cstheme="minorHAnsi"/>
+          <w:color w:val="1F2328"/>
+          <w:sz w:val="22"/>
+          <w:szCs w:val="22"/>
+        </w:rPr>
+      </w:pPr>
+      <w:r>
+        <w:rPr>
+          <w:rStyle w:val="Strong"/>
+          <w:rFonts w:asciiTheme="minorHAnsi" w:hAnsiTheme="minorHAnsi" w:cstheme="minorHAnsi"/>
+          <w:color w:val="1F2328"/>
+          <w:sz w:val="22"/>
+          <w:szCs w:val="22"/>
+        </w:rPr>
+        <w:t>database_subnet_cidr</w:t>
+      </w:r>
+      <w:r>
+        <w:rPr>
+          <w:rFonts w:asciiTheme="minorHAnsi" w:hAnsiTheme="minorHAnsi" w:cstheme="minorHAnsi"/>
+          <w:color w:val="1F2328"/>
+          <w:sz w:val="22"/>
+          <w:szCs w:val="22"/>
+        </w:rPr>
+        <w:t> (Required) - User must provide 2 valid subnet CIDR</w:t>
+      </w:r>
+    </w:p>
+    <w:p>
+      <w:pPr>
+        <w:pStyle w:val="NormalWeb"/>
+        <w:shd w:val="clear" w:color="auto" w:fill="FFFFFF"/>
+        <w:spacing w:before="0" w:beforeAutospacing="0" w:after="240" w:afterAutospacing="0"/>
+        <w:rPr>
+          <w:rFonts w:asciiTheme="minorHAnsi" w:hAnsiTheme="minorHAnsi" w:cstheme="minorHAnsi"/>
+          <w:color w:val="1F2328"/>
+          <w:sz w:val="22"/>
+          <w:szCs w:val="22"/>
+        </w:rPr>
+      </w:pPr>
+      <w:r>
+        <w:rPr>
+          <w:rStyle w:val="Strong"/>
+          <w:rFonts w:asciiTheme="minorHAnsi" w:hAnsiTheme="minorHAnsi" w:cstheme="minorHAnsi"/>
+          <w:color w:val="1F2328"/>
+          <w:sz w:val="22"/>
+          <w:szCs w:val="22"/>
+        </w:rPr>
+        <w:t>database_subnet_tags</w:t>
+      </w:r>
+      <w:r>
+        <w:rPr>
+          <w:rFonts w:asciiTheme="minorHAnsi" w:hAnsiTheme="minorHAnsi" w:cstheme="minorHAnsi"/>
+          <w:color w:val="1F2328"/>
+          <w:sz w:val="22"/>
+          <w:szCs w:val="22"/>
+        </w:rPr>
+        <w:t xml:space="preserve"> (Optional) - User can provide tags, </w:t>
+      </w:r>
+      <w:r>
+        <w:rPr>
+          <w:rFonts w:asciiTheme="minorHAnsi" w:hAnsiTheme="minorHAnsi" w:cstheme="minorHAnsi"/>
+          <w:color w:val="1F2328"/>
+          <w:sz w:val="22"/>
+          <w:szCs w:val="22"/>
+        </w:rPr>
+        <w:t xml:space="preserve">otherwise </w:t>
+      </w:r>
+      <w:r>
+        <w:rPr>
+          <w:rFonts w:asciiTheme="minorHAnsi" w:hAnsiTheme="minorHAnsi" w:cstheme="minorHAnsi"/>
+          <w:color w:val="1F2328"/>
+          <w:sz w:val="22"/>
+          <w:szCs w:val="22"/>
+        </w:rPr>
+        <w:t>empty</w:t>
+      </w:r>
+    </w:p>
+    <w:p>
+      <w:pPr>
+        <w:pStyle w:val="NormalWeb"/>
+        <w:shd w:val="clear" w:color="auto" w:fill="FFFFFF"/>
+        <w:spacing w:before="0" w:beforeAutospacing="0" w:after="240" w:afterAutospacing="0"/>
+        <w:rPr>
+          <w:rFonts w:asciiTheme="minorHAnsi" w:hAnsiTheme="minorHAnsi" w:cstheme="minorHAnsi"/>
+          <w:color w:val="1F2328"/>
+          <w:sz w:val="22"/>
+          <w:szCs w:val="22"/>
+        </w:rPr>
+      </w:pPr>
+      <w:r>
+        <w:rPr>
+          <w:rStyle w:val="Strong"/>
+          <w:rFonts w:asciiTheme="minorHAnsi" w:hAnsiTheme="minorHAnsi" w:cstheme="minorHAnsi"/>
+          <w:color w:val="1F2328"/>
+          <w:sz w:val="22"/>
+          <w:szCs w:val="22"/>
+        </w:rPr>
+        <w:t>private_route_table_tags</w:t>
+      </w:r>
+      <w:r>
+        <w:rPr>
+          <w:rFonts w:asciiTheme="minorHAnsi" w:hAnsiTheme="minorHAnsi" w:cstheme="minorHAnsi"/>
+          <w:color w:val="1F2328"/>
+          <w:sz w:val="22"/>
+          <w:szCs w:val="22"/>
+        </w:rPr>
+        <w:t xml:space="preserve"> (Optional) - User can provide tags, </w:t>
+      </w:r>
+      <w:r>
+        <w:rPr>
+          <w:rFonts w:asciiTheme="minorHAnsi" w:hAnsiTheme="minorHAnsi" w:cstheme="minorHAnsi"/>
+          <w:color w:val="1F2328"/>
+          <w:sz w:val="22"/>
+          <w:szCs w:val="22"/>
+        </w:rPr>
+        <w:t xml:space="preserve">otherwise </w:t>
+      </w:r>
+      <w:r>
+        <w:rPr>
+          <w:rFonts w:asciiTheme="minorHAnsi" w:hAnsiTheme="minorHAnsi" w:cstheme="minorHAnsi"/>
+          <w:color w:val="1F2328"/>
+          <w:sz w:val="22"/>
+          <w:szCs w:val="22"/>
+        </w:rPr>
+        <w:t>empty</w:t>
+      </w:r>
+    </w:p>
+    <w:p>
+      <w:pPr>
+        <w:pStyle w:val="NormalWeb"/>
+        <w:shd w:val="clear" w:color="auto" w:fill="FFFFFF"/>
+        <w:spacing w:before="0" w:beforeAutospacing="0" w:after="240" w:afterAutospacing="0"/>
+        <w:rPr>
+          <w:rFonts w:asciiTheme="minorHAnsi" w:hAnsiTheme="minorHAnsi" w:cstheme="minorHAnsi"/>
+          <w:color w:val="1F2328"/>
+          <w:sz w:val="22"/>
+          <w:szCs w:val="22"/>
+        </w:rPr>
+      </w:pPr>
+      <w:r>
+        <w:rPr>
+          <w:rStyle w:val="Strong"/>
+          <w:rFonts w:asciiTheme="minorHAnsi" w:hAnsiTheme="minorHAnsi" w:cstheme="minorHAnsi"/>
+          <w:color w:val="1F2328"/>
+          <w:sz w:val="22"/>
+          <w:szCs w:val="22"/>
+        </w:rPr>
+        <w:lastRenderedPageBreak/>
+        <w:t>public_route_table_tags</w:t>
+      </w:r>
+      <w:r>
+        <w:rPr>
+          <w:rFonts w:asciiTheme="minorHAnsi" w:hAnsiTheme="minorHAnsi" w:cstheme="minorHAnsi"/>
+          <w:color w:val="1F2328"/>
+          <w:sz w:val="22"/>
+          <w:szCs w:val="22"/>
+        </w:rPr>
+        <w:t xml:space="preserve"> (Optional) - User can provide tags, </w:t>
+      </w:r>
+      <w:r>
+        <w:rPr>
+          <w:rFonts w:asciiTheme="minorHAnsi" w:hAnsiTheme="minorHAnsi" w:cstheme="minorHAnsi"/>
+          <w:color w:val="1F2328"/>
+          <w:sz w:val="22"/>
+          <w:szCs w:val="22"/>
+        </w:rPr>
+        <w:t xml:space="preserve">otherwise </w:t>
+      </w:r>
+      <w:r>
+        <w:rPr>
+          <w:rFonts w:asciiTheme="minorHAnsi" w:hAnsiTheme="minorHAnsi" w:cstheme="minorHAnsi"/>
+          <w:color w:val="1F2328"/>
+          <w:sz w:val="22"/>
+          <w:szCs w:val="22"/>
+        </w:rPr>
+        <w:t>empty</w:t>
+      </w:r>
+    </w:p>
+    <w:p>
+      <w:pPr>
+        <w:pStyle w:val="NormalWeb"/>
+        <w:shd w:val="clear" w:color="auto" w:fill="FFFFFF"/>
+        <w:spacing w:before="0" w:beforeAutospacing="0" w:after="240" w:afterAutospacing="0"/>
+        <w:rPr>
+          <w:rFonts w:asciiTheme="minorHAnsi" w:hAnsiTheme="minorHAnsi" w:cstheme="minorHAnsi"/>
+          <w:color w:val="1F2328"/>
+          <w:sz w:val="22"/>
+          <w:szCs w:val="22"/>
+        </w:rPr>
+      </w:pPr>
+      <w:r>
+        <w:rPr>
+          <w:rStyle w:val="Strong"/>
+          <w:rFonts w:asciiTheme="minorHAnsi" w:hAnsiTheme="minorHAnsi" w:cstheme="minorHAnsi"/>
+          <w:color w:val="1F2328"/>
+          <w:sz w:val="22"/>
+          <w:szCs w:val="22"/>
+        </w:rPr>
+        <w:t>database_route_table_tags</w:t>
+      </w:r>
+      <w:r>
+        <w:rPr>
+          <w:rFonts w:asciiTheme="minorHAnsi" w:hAnsiTheme="minorHAnsi" w:cstheme="minorHAnsi"/>
+          <w:color w:val="1F2328"/>
+          <w:sz w:val="22"/>
+          <w:szCs w:val="22"/>
+        </w:rPr>
+        <w:t xml:space="preserve"> (Optional) - User can provide tags, </w:t>
+      </w:r>
+      <w:r>
+        <w:rPr>
+          <w:rFonts w:asciiTheme="minorHAnsi" w:hAnsiTheme="minorHAnsi" w:cstheme="minorHAnsi"/>
+          <w:color w:val="1F2328"/>
+          <w:sz w:val="22"/>
+          <w:szCs w:val="22"/>
+        </w:rPr>
+        <w:t>otherwise</w:t>
+      </w:r>
+      <w:r>
+        <w:rPr>
+          <w:rFonts w:asciiTheme="minorHAnsi" w:hAnsiTheme="minorHAnsi" w:cstheme="minorHAnsi"/>
+          <w:color w:val="1F2328"/>
+          <w:sz w:val="22"/>
+          <w:szCs w:val="22"/>
+        </w:rPr>
+        <w:t xml:space="preserve"> empty</w:t>
+      </w:r>
+    </w:p>
+    <w:p>
+      <w:r>
+        <w:t>Outputs</w:t>
+      </w:r>
+    </w:p>
+    <w:p>
+      <w:pPr>
+        <w:pStyle w:val="NormalWeb"/>
+        <w:shd w:val="clear" w:color="auto" w:fill="FFFFFF"/>
+        <w:spacing w:before="0" w:beforeAutospacing="0" w:after="0" w:afterAutospacing="0"/>
+        <w:rPr>
+          <w:rFonts w:asciiTheme="minorHAnsi" w:hAnsiTheme="minorHAnsi" w:cstheme="minorHAnsi"/>
+          <w:color w:val="1F2328"/>
+          <w:sz w:val="22"/>
+          <w:szCs w:val="22"/>
+        </w:rPr>
+      </w:pPr>
+      <w:r>
+        <w:rPr>
+          <w:rFonts w:asciiTheme="minorHAnsi" w:hAnsiTheme="minorHAnsi" w:cstheme="minorHAnsi"/>
+          <w:color w:val="1F2328"/>
+          <w:sz w:val="22"/>
+          <w:szCs w:val="22"/>
+        </w:rPr>
+        <w:t>vpc_id - This is the ID of VPC created</w:t>
+      </w:r>
+    </w:p>
+    <w:p>
+      <w:pPr>
+        <w:rPr>
+          <w:rFonts w:cstheme="minorHAnsi"/>
+          <w:lang w:val="en-US"/>
+        </w:rPr>
+      </w:pPr>
+    </w:p>
+    <w:p>
+      <w:pPr>
         <w:rPr>
           <w:b/>
           <w:bCs/>
@@ -3034,6 +4072,155 @@
     </w:lvl>
   </w:abstractNum>
   <w:abstractNum w:abstractNumId="2" w15:restartNumberingAfterBreak="0">
+    <w:nsid w:val="13195492"/>
+    <w:multiLevelType w:val="multilevel"/>
+    <w:tmpl w:val="4FB40A7A"/>
+    <w:lvl w:ilvl="0">
+      <w:start w:val="1"/>
+      <w:numFmt w:val="bullet"/>
+      <w:lvlText w:val=""/>
+      <w:lvlJc w:val="left"/>
+      <w:pPr>
+        <w:tabs>
+          <w:tab w:val="num" w:pos="720"/>
+        </w:tabs>
+        <w:ind w:left="720" w:hanging="360"/>
+      </w:pPr>
+      <w:rPr>
+        <w:rFonts w:ascii="Symbol" w:hAnsi="Symbol" w:hint="default"/>
+        <w:sz w:val="20"/>
+      </w:rPr>
+    </w:lvl>
+    <w:lvl w:ilvl="1" w:tentative="1">
+      <w:start w:val="1"/>
+      <w:numFmt w:val="bullet"/>
+      <w:lvlText w:val="o"/>
+      <w:lvlJc w:val="left"/>
+      <w:pPr>
+        <w:tabs>
+          <w:tab w:val="num" w:pos="1440"/>
+        </w:tabs>
+        <w:ind w:left="1440" w:hanging="360"/>
+      </w:pPr>
+      <w:rPr>
+        <w:rFonts w:ascii="Courier New" w:hAnsi="Courier New" w:hint="default"/>
+        <w:sz w:val="20"/>
+      </w:rPr>
+    </w:lvl>
+    <w:lvl w:ilvl="2" w:tentative="1">
+      <w:start w:val="1"/>
+      <w:numFmt w:val="bullet"/>
+      <w:lvlText w:val=""/>
+      <w:lvlJc w:val="left"/>
+      <w:pPr>
+        <w:tabs>
+          <w:tab w:val="num" w:pos="2160"/>
+        </w:tabs>
+        <w:ind w:left="2160" w:hanging="360"/>
+      </w:pPr>
+      <w:rPr>
+        <w:rFonts w:ascii="Wingdings" w:hAnsi="Wingdings" w:hint="default"/>
+        <w:sz w:val="20"/>
+      </w:rPr>
+    </w:lvl>
+    <w:lvl w:ilvl="3" w:tentative="1">
+      <w:start w:val="1"/>
+      <w:numFmt w:val="bullet"/>
+      <w:lvlText w:val=""/>
+      <w:lvlJc w:val="left"/>
+      <w:pPr>
+        <w:tabs>
+          <w:tab w:val="num" w:pos="2880"/>
+        </w:tabs>
+        <w:ind w:left="2880" w:hanging="360"/>
+      </w:pPr>
+      <w:rPr>
+        <w:rFonts w:ascii="Wingdings" w:hAnsi="Wingdings" w:hint="default"/>
+        <w:sz w:val="20"/>
+      </w:rPr>
+    </w:lvl>
+    <w:lvl w:ilvl="4" w:tentative="1">
+      <w:start w:val="1"/>
+      <w:numFmt w:val="bullet"/>
+      <w:lvlText w:val=""/>
+      <w:lvlJc w:val="left"/>
+      <w:pPr>
+        <w:tabs>
+          <w:tab w:val="num" w:pos="3600"/>
+        </w:tabs>
+        <w:ind w:left="3600" w:hanging="360"/>
+      </w:pPr>
+      <w:rPr>
+        <w:rFonts w:ascii="Wingdings" w:hAnsi="Wingdings" w:hint="default"/>
+        <w:sz w:val="20"/>
+      </w:rPr>
+    </w:lvl>
+    <w:lvl w:ilvl="5" w:tentative="1">
+      <w:start w:val="1"/>
+      <w:numFmt w:val="bullet"/>
+      <w:lvlText w:val=""/>
+      <w:lvlJc w:val="left"/>
+      <w:pPr>
+        <w:tabs>
+          <w:tab w:val="num" w:pos="4320"/>
+        </w:tabs>
+        <w:ind w:left="4320" w:hanging="360"/>
+      </w:pPr>
+      <w:rPr>
+        <w:rFonts w:ascii="Wingdings" w:hAnsi="Wingdings" w:hint="default"/>
+        <w:sz w:val="20"/>
+      </w:rPr>
+    </w:lvl>
+    <w:lvl w:ilvl="6" w:tentative="1">
+      <w:start w:val="1"/>
+      <w:numFmt w:val="bullet"/>
+      <w:lvlText w:val=""/>
+      <w:lvlJc w:val="left"/>
+      <w:pPr>
+        <w:tabs>
+          <w:tab w:val="num" w:pos="5040"/>
+        </w:tabs>
+        <w:ind w:left="5040" w:hanging="360"/>
+      </w:pPr>
+      <w:rPr>
+        <w:rFonts w:ascii="Wingdings" w:hAnsi="Wingdings" w:hint="default"/>
+        <w:sz w:val="20"/>
+      </w:rPr>
+    </w:lvl>
+    <w:lvl w:ilvl="7" w:tentative="1">
+      <w:start w:val="1"/>
+      <w:numFmt w:val="bullet"/>
+      <w:lvlText w:val=""/>
+      <w:lvlJc w:val="left"/>
+      <w:pPr>
+        <w:tabs>
+          <w:tab w:val="num" w:pos="5760"/>
+        </w:tabs>
+        <w:ind w:left="5760" w:hanging="360"/>
+      </w:pPr>
+      <w:rPr>
+        <w:rFonts w:ascii="Wingdings" w:hAnsi="Wingdings" w:hint="default"/>
+        <w:sz w:val="20"/>
+      </w:rPr>
+    </w:lvl>
+    <w:lvl w:ilvl="8" w:tentative="1">
+      <w:start w:val="1"/>
+      <w:numFmt w:val="bullet"/>
+      <w:lvlText w:val=""/>
+      <w:lvlJc w:val="left"/>
+      <w:pPr>
+        <w:tabs>
+          <w:tab w:val="num" w:pos="6480"/>
+        </w:tabs>
+        <w:ind w:left="6480" w:hanging="360"/>
+      </w:pPr>
+      <w:rPr>
+        <w:rFonts w:ascii="Wingdings" w:hAnsi="Wingdings" w:hint="default"/>
+        <w:sz w:val="20"/>
+      </w:rPr>
+    </w:lvl>
+  </w:abstractNum>
+  <w:abstractNum w:abstractNumId="3" w15:restartNumberingAfterBreak="0">
     <w:nsid w:val="26D15412"/>
     <w:multiLevelType w:val="hybridMultilevel"/>
     <w:tmpl w:val="0E681DDC"/>
@@ -3146,7 +4333,7 @@
       </w:rPr>
     </w:lvl>
   </w:abstractNum>
-  <w:abstractNum w:abstractNumId="3" w15:restartNumberingAfterBreak="0">
+  <w:abstractNum w:abstractNumId="4" w15:restartNumberingAfterBreak="0">
     <w:nsid w:val="2E0E1DD6"/>
     <w:multiLevelType w:val="hybridMultilevel"/>
     <w:tmpl w:val="82A4671C"/>
@@ -3259,7 +4446,7 @@
       </w:rPr>
     </w:lvl>
   </w:abstractNum>
-  <w:abstractNum w:abstractNumId="4" w15:restartNumberingAfterBreak="0">
+  <w:abstractNum w:abstractNumId="5" w15:restartNumberingAfterBreak="0">
     <w:nsid w:val="35CB5B3F"/>
     <w:multiLevelType w:val="hybridMultilevel"/>
     <w:tmpl w:val="BFC4691C"/>
@@ -3372,7 +4559,7 @@
       </w:rPr>
     </w:lvl>
   </w:abstractNum>
-  <w:abstractNum w:abstractNumId="5" w15:restartNumberingAfterBreak="0">
+  <w:abstractNum w:abstractNumId="6" w15:restartNumberingAfterBreak="0">
     <w:nsid w:val="38C400AA"/>
     <w:multiLevelType w:val="hybridMultilevel"/>
     <w:tmpl w:val="3692D386"/>
@@ -3485,7 +4672,7 @@
       </w:rPr>
     </w:lvl>
   </w:abstractNum>
-  <w:abstractNum w:abstractNumId="6" w15:restartNumberingAfterBreak="0">
+  <w:abstractNum w:abstractNumId="7" w15:restartNumberingAfterBreak="0">
     <w:nsid w:val="394E3772"/>
     <w:multiLevelType w:val="hybridMultilevel"/>
     <w:tmpl w:val="D7C66BE0"/>
@@ -3574,7 +4761,7 @@
       </w:pPr>
     </w:lvl>
   </w:abstractNum>
-  <w:abstractNum w:abstractNumId="7" w15:restartNumberingAfterBreak="0">
+  <w:abstractNum w:abstractNumId="8" w15:restartNumberingAfterBreak="0">
     <w:nsid w:val="3A337401"/>
     <w:multiLevelType w:val="hybridMultilevel"/>
     <w:tmpl w:val="9EFA5984"/>
@@ -3687,7 +4874,7 @@
       </w:rPr>
     </w:lvl>
   </w:abstractNum>
-  <w:abstractNum w:abstractNumId="8" w15:restartNumberingAfterBreak="0">
+  <w:abstractNum w:abstractNumId="9" w15:restartNumberingAfterBreak="0">
     <w:nsid w:val="46074F7A"/>
     <w:multiLevelType w:val="hybridMultilevel"/>
     <w:tmpl w:val="A918ABF0"/>
@@ -3776,7 +4963,7 @@
       </w:pPr>
     </w:lvl>
   </w:abstractNum>
-  <w:abstractNum w:abstractNumId="9" w15:restartNumberingAfterBreak="0">
+  <w:abstractNum w:abstractNumId="10" w15:restartNumberingAfterBreak="0">
     <w:nsid w:val="4BF66B0B"/>
     <w:multiLevelType w:val="hybridMultilevel"/>
     <w:tmpl w:val="8B76BD34"/>
@@ -3889,7 +5076,7 @@
       </w:rPr>
     </w:lvl>
   </w:abstractNum>
-  <w:abstractNum w:abstractNumId="10" w15:restartNumberingAfterBreak="0">
+  <w:abstractNum w:abstractNumId="11" w15:restartNumberingAfterBreak="0">
     <w:nsid w:val="4CE95461"/>
     <w:multiLevelType w:val="hybridMultilevel"/>
     <w:tmpl w:val="A6B280F8"/>
@@ -3978,7 +5165,7 @@
       </w:pPr>
     </w:lvl>
   </w:abstractNum>
-  <w:abstractNum w:abstractNumId="11" w15:restartNumberingAfterBreak="0">
+  <w:abstractNum w:abstractNumId="12" w15:restartNumberingAfterBreak="0">
     <w:nsid w:val="4CFE7905"/>
     <w:multiLevelType w:val="hybridMultilevel"/>
     <w:tmpl w:val="1FE4E678"/>
@@ -4091,7 +5278,7 @@
       </w:rPr>
     </w:lvl>
   </w:abstractNum>
-  <w:abstractNum w:abstractNumId="12" w15:restartNumberingAfterBreak="0">
+  <w:abstractNum w:abstractNumId="13" w15:restartNumberingAfterBreak="0">
     <w:nsid w:val="54F04EA5"/>
     <w:multiLevelType w:val="hybridMultilevel"/>
     <w:tmpl w:val="1CE27856"/>
@@ -4180,7 +5367,7 @@
       </w:pPr>
     </w:lvl>
   </w:abstractNum>
-  <w:abstractNum w:abstractNumId="13" w15:restartNumberingAfterBreak="0">
+  <w:abstractNum w:abstractNumId="14" w15:restartNumberingAfterBreak="0">
     <w:nsid w:val="6250605A"/>
     <w:multiLevelType w:val="hybridMultilevel"/>
     <w:tmpl w:val="AE1874C6"/>
@@ -4269,7 +5456,7 @@
       </w:pPr>
     </w:lvl>
   </w:abstractNum>
-  <w:abstractNum w:abstractNumId="14" w15:restartNumberingAfterBreak="0">
+  <w:abstractNum w:abstractNumId="15" w15:restartNumberingAfterBreak="0">
     <w:nsid w:val="70AE2547"/>
     <w:multiLevelType w:val="hybridMultilevel"/>
     <w:tmpl w:val="BD04E564"/>
@@ -4355,7 +5542,7 @@
       </w:pPr>
     </w:lvl>
   </w:abstractNum>
-  <w:abstractNum w:abstractNumId="15" w15:restartNumberingAfterBreak="0">
+  <w:abstractNum w:abstractNumId="16" w15:restartNumberingAfterBreak="0">
     <w:nsid w:val="732F31CA"/>
     <w:multiLevelType w:val="hybridMultilevel"/>
     <w:tmpl w:val="FF146128"/>
@@ -4444,7 +5631,7 @@
       </w:pPr>
     </w:lvl>
   </w:abstractNum>
-  <w:abstractNum w:abstractNumId="16" w15:restartNumberingAfterBreak="0">
+  <w:abstractNum w:abstractNumId="17" w15:restartNumberingAfterBreak="0">
     <w:nsid w:val="768E6B75"/>
     <w:multiLevelType w:val="hybridMultilevel"/>
     <w:tmpl w:val="A99A259E"/>
@@ -4533,7 +5720,7 @@
       </w:pPr>
     </w:lvl>
   </w:abstractNum>
-  <w:abstractNum w:abstractNumId="17" w15:restartNumberingAfterBreak="0">
+  <w:abstractNum w:abstractNumId="18" w15:restartNumberingAfterBreak="0">
     <w:nsid w:val="79BE3D78"/>
     <w:multiLevelType w:val="hybridMultilevel"/>
     <w:tmpl w:val="C982F334"/>
@@ -4620,58 +5807,61 @@
     </w:lvl>
   </w:abstractNum>
   <w:num w:numId="1" w16cid:durableId="935552592">
-    <w:abstractNumId w:val="11"/>
+    <w:abstractNumId w:val="12"/>
   </w:num>
   <w:num w:numId="2" w16cid:durableId="2039038766">
-    <w:abstractNumId w:val="17"/>
+    <w:abstractNumId w:val="18"/>
   </w:num>
   <w:num w:numId="3" w16cid:durableId="458299415">
-    <w:abstractNumId w:val="14"/>
+    <w:abstractNumId w:val="15"/>
   </w:num>
   <w:num w:numId="4" w16cid:durableId="1087579988">
     <w:abstractNumId w:val="1"/>
   </w:num>
   <w:num w:numId="5" w16cid:durableId="1401516147">
-    <w:abstractNumId w:val="4"/>
+    <w:abstractNumId w:val="5"/>
   </w:num>
   <w:num w:numId="6" w16cid:durableId="109857855">
+    <w:abstractNumId w:val="11"/>
+  </w:num>
+  <w:num w:numId="7" w16cid:durableId="990600187">
+    <w:abstractNumId w:val="17"/>
+  </w:num>
+  <w:num w:numId="8" w16cid:durableId="6298017">
+    <w:abstractNumId w:val="8"/>
+  </w:num>
+  <w:num w:numId="9" w16cid:durableId="1513489335">
+    <w:abstractNumId w:val="3"/>
+  </w:num>
+  <w:num w:numId="10" w16cid:durableId="11878208">
     <w:abstractNumId w:val="10"/>
   </w:num>
-  <w:num w:numId="7" w16cid:durableId="990600187">
-    <w:abstractNumId w:val="16"/>
-  </w:num>
-  <w:num w:numId="8" w16cid:durableId="6298017">
-    <w:abstractNumId w:val="7"/>
-  </w:num>
-  <w:num w:numId="9" w16cid:durableId="1513489335">
-    <w:abstractNumId w:val="2"/>
-  </w:num>
-  <w:num w:numId="10" w16cid:durableId="11878208">
-    <w:abstractNumId w:val="9"/>
-  </w:num>
   <w:num w:numId="11" w16cid:durableId="1902715169">
-    <w:abstractNumId w:val="5"/>
+    <w:abstractNumId w:val="6"/>
   </w:num>
   <w:num w:numId="12" w16cid:durableId="1332682763">
     <w:abstractNumId w:val="0"/>
   </w:num>
   <w:num w:numId="13" w16cid:durableId="1054042631">
-    <w:abstractNumId w:val="8"/>
+    <w:abstractNumId w:val="9"/>
   </w:num>
   <w:num w:numId="14" w16cid:durableId="59403553">
+    <w:abstractNumId w:val="14"/>
+  </w:num>
+  <w:num w:numId="15" w16cid:durableId="2059354829">
+    <w:abstractNumId w:val="7"/>
+  </w:num>
+  <w:num w:numId="16" w16cid:durableId="1389694479">
+    <w:abstractNumId w:val="16"/>
+  </w:num>
+  <w:num w:numId="17" w16cid:durableId="332535786">
+    <w:abstractNumId w:val="4"/>
+  </w:num>
+  <w:num w:numId="18" w16cid:durableId="657803108">
     <w:abstractNumId w:val="13"/>
   </w:num>
-  <w:num w:numId="15" w16cid:durableId="2059354829">
-    <w:abstractNumId w:val="6"/>
-  </w:num>
-  <w:num w:numId="16" w16cid:durableId="1389694479">
-    <w:abstractNumId w:val="15"/>
-  </w:num>
-  <w:num w:numId="17" w16cid:durableId="332535786">
-    <w:abstractNumId w:val="3"/>
-  </w:num>
-  <w:num w:numId="18" w16cid:durableId="657803108">
-    <w:abstractNumId w:val="12"/>
+  <w:num w:numId="19" w16cid:durableId="710883311">
+    <w:abstractNumId w:val="2"/>
   </w:num>
 </w:numbering>
 </file>
@@ -5099,6 +6289,52 @@
       <w:szCs w:val="32"/>
     </w:rPr>
   </w:style>
+  <w:style w:type="paragraph" w:styleId="Heading3">
+    <w:name w:val="heading 3"/>
+    <w:basedOn w:val="Normal"/>
+    <w:next w:val="Normal"/>
+    <w:link w:val="Heading3Char"/>
+    <w:uiPriority w:val="9"/>
+    <w:semiHidden/>
+    <w:unhideWhenUsed/>
+    <w:qFormat/>
+    <w:rsid w:val="00A94503"/>
+    <w:pPr>
+      <w:keepNext/>
+      <w:keepLines/>
+      <w:spacing w:before="40" w:after="0"/>
+      <w:outlineLvl w:val="2"/>
+    </w:pPr>
+    <w:rPr>
+      <w:rFonts w:asciiTheme="majorHAnsi" w:eastAsiaTheme="majorEastAsia" w:hAnsiTheme="majorHAnsi" w:cstheme="majorBidi"/>
+      <w:color w:val="1F3763" w:themeColor="accent1" w:themeShade="7F"/>
+      <w:sz w:val="24"/>
+      <w:szCs w:val="24"/>
+    </w:rPr>
+  </w:style>
+  <w:style w:type="paragraph" w:styleId="Heading4">
+    <w:name w:val="heading 4"/>
+    <w:basedOn w:val="Normal"/>
+    <w:next w:val="Normal"/>
+    <w:link w:val="Heading4Char"/>
+    <w:uiPriority w:val="9"/>
+    <w:semiHidden/>
+    <w:unhideWhenUsed/>
+    <w:qFormat/>
+    <w:rsid w:val="00A94503"/>
+    <w:pPr>
+      <w:keepNext/>
+      <w:keepLines/>
+      <w:spacing w:before="40" w:after="0"/>
+      <w:outlineLvl w:val="3"/>
+    </w:pPr>
+    <w:rPr>
+      <w:rFonts w:asciiTheme="majorHAnsi" w:eastAsiaTheme="majorEastAsia" w:hAnsiTheme="majorHAnsi" w:cstheme="majorBidi"/>
+      <w:i/>
+      <w:iCs/>
+      <w:color w:val="2F5496" w:themeColor="accent1" w:themeShade="BF"/>
+    </w:rPr>
+  </w:style>
   <w:style w:type="character" w:default="1" w:styleId="DefaultParagraphFont">
     <w:name w:val="Default Paragraph Font"/>
     <w:uiPriority w:val="1"/>
@@ -5230,6 +6466,64 @@
     <w:rPr>
       <w:color w:val="954F72" w:themeColor="followedHyperlink"/>
       <w:u w:val="single"/>
+    </w:rPr>
+  </w:style>
+  <w:style w:type="character" w:customStyle="1" w:styleId="Heading3Char">
+    <w:name w:val="Heading 3 Char"/>
+    <w:basedOn w:val="DefaultParagraphFont"/>
+    <w:link w:val="Heading3"/>
+    <w:uiPriority w:val="9"/>
+    <w:semiHidden/>
+    <w:rsid w:val="00A94503"/>
+    <w:rPr>
+      <w:rFonts w:asciiTheme="majorHAnsi" w:eastAsiaTheme="majorEastAsia" w:hAnsiTheme="majorHAnsi" w:cstheme="majorBidi"/>
+      <w:color w:val="1F3763" w:themeColor="accent1" w:themeShade="7F"/>
+      <w:sz w:val="24"/>
+      <w:szCs w:val="24"/>
+    </w:rPr>
+  </w:style>
+  <w:style w:type="character" w:customStyle="1" w:styleId="Heading4Char">
+    <w:name w:val="Heading 4 Char"/>
+    <w:basedOn w:val="DefaultParagraphFont"/>
+    <w:link w:val="Heading4"/>
+    <w:uiPriority w:val="9"/>
+    <w:semiHidden/>
+    <w:rsid w:val="00A94503"/>
+    <w:rPr>
+      <w:rFonts w:asciiTheme="majorHAnsi" w:eastAsiaTheme="majorEastAsia" w:hAnsiTheme="majorHAnsi" w:cstheme="majorBidi"/>
+      <w:i/>
+      <w:iCs/>
+      <w:color w:val="2F5496" w:themeColor="accent1" w:themeShade="BF"/>
+    </w:rPr>
+  </w:style>
+  <w:style w:type="paragraph" w:styleId="NormalWeb">
+    <w:name w:val="Normal (Web)"/>
+    <w:basedOn w:val="Normal"/>
+    <w:uiPriority w:val="99"/>
+    <w:semiHidden/>
+    <w:unhideWhenUsed/>
+    <w:rsid w:val="00A94503"/>
+    <w:pPr>
+      <w:spacing w:before="100" w:beforeAutospacing="1" w:after="100" w:afterAutospacing="1" w:line="240" w:lineRule="auto"/>
+    </w:pPr>
+    <w:rPr>
+      <w:rFonts w:ascii="Times New Roman" w:eastAsia="Times New Roman" w:hAnsi="Times New Roman" w:cs="Times New Roman"/>
+      <w:kern w:val="0"/>
+      <w:sz w:val="24"/>
+      <w:szCs w:val="24"/>
+      <w:lang w:eastAsia="en-IN"/>
+      <w14:ligatures w14:val="none"/>
+    </w:rPr>
+  </w:style>
+  <w:style w:type="character" w:styleId="Strong">
+    <w:name w:val="Strong"/>
+    <w:basedOn w:val="DefaultParagraphFont"/>
+    <w:uiPriority w:val="22"/>
+    <w:qFormat/>
+    <w:rsid w:val="00A94503"/>
+    <w:rPr>
+      <w:b/>
+      <w:bCs/>
     </w:rPr>
   </w:style>
 </w:styles>

</xml_diff>